<commit_message>
Updated SRS and added TODO list for evidences
</commit_message>
<xml_diff>
--- a/Evidence/Planning/Team_NAG_System_Requirements_Specification.docx
+++ b/Evidence/Planning/Team_NAG_System_Requirements_Specification.docx
@@ -8,7 +8,19 @@
         <w:jc w:val="right"/>
       </w:pPr>
       <w:r>
-        <w:t>TAFE Buddy</w:t>
+        <w:fldChar w:fldCharType="begin"/>
+      </w:r>
+      <w:r>
+        <w:instrText xml:space="preserve"> SUBJECT  \* MERGEFORMAT </w:instrText>
+      </w:r>
+      <w:r>
+        <w:fldChar w:fldCharType="separate"/>
+      </w:r>
+      <w:r>
+        <w:t>Student Results View (SRV)</w:t>
+      </w:r>
+      <w:r>
+        <w:fldChar w:fldCharType="end"/>
       </w:r>
     </w:p>
     <w:p>
@@ -16,11 +28,21 @@
         <w:pStyle w:val="Title"/>
         <w:jc w:val="right"/>
       </w:pPr>
-      <w:fldSimple w:instr=" TITLE  \* MERGEFORMAT ">
-        <w:r>
-          <w:t>Software Requirements Specification</w:t>
-        </w:r>
-      </w:fldSimple>
+      <w:r>
+        <w:fldChar w:fldCharType="begin"/>
+      </w:r>
+      <w:r>
+        <w:instrText xml:space="preserve"> TITLE  \* MERGEFORMAT </w:instrText>
+      </w:r>
+      <w:r>
+        <w:fldChar w:fldCharType="separate"/>
+      </w:r>
+      <w:r>
+        <w:t>Software Requirements Specification</w:t>
+      </w:r>
+      <w:r>
+        <w:fldChar w:fldCharType="end"/>
+      </w:r>
     </w:p>
     <w:p>
       <w:pPr>
@@ -31,7 +53,7 @@
         <w:t xml:space="preserve">For </w:t>
       </w:r>
       <w:r>
-        <w:t>SRV (Student Results View)</w:t>
+        <w:t>TAFEBuddy</w:t>
       </w:r>
     </w:p>
     <w:p/>
@@ -54,22 +76,8 @@
         <w:rPr>
           <w:sz w:val="28"/>
         </w:rPr>
-        <w:t>1</w:t>
-      </w:r>
-      <w:r>
-        <w:rPr>
-          <w:sz w:val="28"/>
-        </w:rPr>
-        <w:t>.</w:t>
-      </w:r>
-      <w:r>
-        <w:rPr>
-          <w:sz w:val="28"/>
-        </w:rPr>
-        <w:t>1</w:t>
-      </w:r>
-      <w:bookmarkStart w:id="0" w:name="_GoBack"/>
-      <w:bookmarkEnd w:id="0"/>
+        <w:t>0.0.1</w:t>
+      </w:r>
     </w:p>
     <w:p>
       <w:pPr>
@@ -135,10 +143,13 @@
         <w:tc>
           <w:tcPr>
             <w:tcW w:w="2304" w:type="dxa"/>
+            <w:shd w:val="clear" w:color="auto" w:fill="D9D9D9" w:themeFill="background1" w:themeFillShade="D9"/>
+            <w:vAlign w:val="center"/>
           </w:tcPr>
           <w:p>
             <w:pPr>
               <w:pStyle w:val="Tabletext"/>
+              <w:ind w:left="0"/>
               <w:jc w:val="center"/>
               <w:rPr>
                 <w:b/>
@@ -155,10 +166,13 @@
         <w:tc>
           <w:tcPr>
             <w:tcW w:w="1152" w:type="dxa"/>
+            <w:shd w:val="clear" w:color="auto" w:fill="D9D9D9" w:themeFill="background1" w:themeFillShade="D9"/>
+            <w:vAlign w:val="center"/>
           </w:tcPr>
           <w:p>
             <w:pPr>
               <w:pStyle w:val="Tabletext"/>
+              <w:ind w:left="0"/>
               <w:jc w:val="center"/>
               <w:rPr>
                 <w:b/>
@@ -175,10 +189,13 @@
         <w:tc>
           <w:tcPr>
             <w:tcW w:w="3744" w:type="dxa"/>
+            <w:shd w:val="clear" w:color="auto" w:fill="D9D9D9" w:themeFill="background1" w:themeFillShade="D9"/>
+            <w:vAlign w:val="center"/>
           </w:tcPr>
           <w:p>
             <w:pPr>
               <w:pStyle w:val="Tabletext"/>
+              <w:ind w:left="0"/>
               <w:jc w:val="center"/>
               <w:rPr>
                 <w:b/>
@@ -195,10 +212,13 @@
         <w:tc>
           <w:tcPr>
             <w:tcW w:w="2304" w:type="dxa"/>
+            <w:shd w:val="clear" w:color="auto" w:fill="D9D9D9" w:themeFill="background1" w:themeFillShade="D9"/>
+            <w:vAlign w:val="center"/>
           </w:tcPr>
           <w:p>
             <w:pPr>
               <w:pStyle w:val="Tabletext"/>
+              <w:ind w:left="0"/>
               <w:jc w:val="center"/>
               <w:rPr>
                 <w:b/>
@@ -221,9 +241,10 @@
           <w:p>
             <w:pPr>
               <w:pStyle w:val="Tabletext"/>
+              <w:ind w:left="0"/>
             </w:pPr>
             <w:r>
-              <w:t>24/05/2019</w:t>
+              <w:t>Today</w:t>
             </w:r>
           </w:p>
         </w:tc>
@@ -234,9 +255,10 @@
           <w:p>
             <w:pPr>
               <w:pStyle w:val="Tabletext"/>
+              <w:ind w:left="0"/>
             </w:pPr>
             <w:r>
-              <w:t>1.0</w:t>
+              <w:t>0.0.01</w:t>
             </w:r>
           </w:p>
         </w:tc>
@@ -247,9 +269,10 @@
           <w:p>
             <w:pPr>
               <w:pStyle w:val="Tabletext"/>
+              <w:ind w:left="0"/>
             </w:pPr>
             <w:r>
-              <w:t>First Draft</w:t>
+              <w:t>Initial draft, pending approval.</w:t>
             </w:r>
           </w:p>
         </w:tc>
@@ -260,9 +283,10 @@
           <w:p>
             <w:pPr>
               <w:pStyle w:val="Tabletext"/>
+              <w:ind w:left="0"/>
             </w:pPr>
             <w:r>
-              <w:t>Team_NAG</w:t>
+              <w:t>Team NAG</w:t>
             </w:r>
           </w:p>
         </w:tc>
@@ -276,9 +300,6 @@
             <w:pPr>
               <w:pStyle w:val="Tabletext"/>
             </w:pPr>
-            <w:r>
-              <w:t>07/06/2019</w:t>
-            </w:r>
           </w:p>
         </w:tc>
         <w:tc>
@@ -289,9 +310,6 @@
             <w:pPr>
               <w:pStyle w:val="Tabletext"/>
             </w:pPr>
-            <w:r>
-              <w:t>1.1</w:t>
-            </w:r>
           </w:p>
         </w:tc>
         <w:tc>
@@ -302,9 +320,6 @@
             <w:pPr>
               <w:pStyle w:val="Tabletext"/>
             </w:pPr>
-            <w:r>
-              <w:t>First Review</w:t>
-            </w:r>
           </w:p>
         </w:tc>
         <w:tc>
@@ -315,9 +330,6 @@
             <w:pPr>
               <w:pStyle w:val="Tabletext"/>
             </w:pPr>
-            <w:r>
-              <w:t>Team_NAG</w:t>
-            </w:r>
           </w:p>
         </w:tc>
       </w:tr>
@@ -1296,94 +1308,446 @@
       <w:r>
         <w:br w:type="page"/>
       </w:r>
-      <w:fldSimple w:instr=" TITLE  \* MERGEFORMAT ">
-        <w:r>
-          <w:t>Software Requirements Specification</w:t>
-        </w:r>
-      </w:fldSimple>
+      <w:r>
+        <w:lastRenderedPageBreak/>
+        <w:fldChar w:fldCharType="begin"/>
+      </w:r>
+      <w:r>
+        <w:instrText xml:space="preserve"> TITLE  \* MERGEFORMAT </w:instrText>
+      </w:r>
+      <w:r>
+        <w:fldChar w:fldCharType="separate"/>
+      </w:r>
+      <w:r>
+        <w:t>Software Requirements Specification</w:t>
+      </w:r>
+      <w:r>
+        <w:fldChar w:fldCharType="end"/>
+      </w:r>
       <w:r>
         <w:t xml:space="preserve"> </w:t>
       </w:r>
     </w:p>
-    <w:p/>
     <w:p>
       <w:pPr>
         <w:pStyle w:val="Heading1"/>
       </w:pPr>
-      <w:bookmarkStart w:id="1" w:name="_Toc507930714"/>
+      <w:bookmarkStart w:id="0" w:name="_Toc507930714"/>
       <w:r>
         <w:t>Introduction</w:t>
       </w:r>
+      <w:bookmarkEnd w:id="0"/>
+    </w:p>
+    <w:p>
+      <w:pPr>
+        <w:pStyle w:val="InfoBlue"/>
+      </w:pPr>
+      <w:r>
+        <w:t>[</w:t>
+      </w:r>
+      <w:r>
+        <w:t>P</w:t>
+      </w:r>
+      <w:r>
+        <w:t xml:space="preserve">rovides an overview of the entire document. It includes the purpose, scope, definitions, acronyms, abbreviations, references, and overview of the </w:t>
+      </w:r>
+      <w:r>
+        <w:rPr>
+          <w:b/>
+          <w:bCs/>
+        </w:rPr>
+        <w:t>SRS</w:t>
+      </w:r>
+      <w:r>
+        <w:t>.]</w:t>
+      </w:r>
+    </w:p>
+    <w:p>
+      <w:pPr>
+        <w:pStyle w:val="BodyText"/>
+        <w:spacing w:after="0"/>
+      </w:pPr>
+      <w:r>
+        <w:t xml:space="preserve">The purpose of </w:t>
+      </w:r>
+      <w:r>
+        <w:t>the Software Requirements Specification</w:t>
+      </w:r>
+      <w:r>
+        <w:t xml:space="preserve"> document is to describe in detail the requirements for the “Student Results View” (SRV) software.</w:t>
+      </w:r>
+      <w:r>
+        <w:t xml:space="preserve"> The document</w:t>
+      </w:r>
+      <w:r>
+        <w:t xml:space="preserve"> </w:t>
+      </w:r>
+      <w:r>
+        <w:t>will explain</w:t>
+      </w:r>
+      <w:r>
+        <w:t xml:space="preserve"> the software functionalities</w:t>
+      </w:r>
+      <w:r>
+        <w:t xml:space="preserve"> and</w:t>
+      </w:r>
+      <w:r>
+        <w:t xml:space="preserve"> how the users will interact with i</w:t>
+      </w:r>
+      <w:r>
+        <w:t>t.</w:t>
+      </w:r>
+      <w:r>
+        <w:t xml:space="preserve"> </w:t>
+      </w:r>
+      <w:r>
+        <w:t>It will also include the constraints, the interface and the interaction of this software with other external application</w:t>
+      </w:r>
+      <w:r>
+        <w:t>s.</w:t>
+      </w:r>
+    </w:p>
+    <w:p>
+      <w:pPr>
+        <w:pStyle w:val="BodyText"/>
+        <w:spacing w:after="0"/>
+      </w:pPr>
+    </w:p>
+    <w:p>
+      <w:pPr>
+        <w:pStyle w:val="BodyText"/>
+        <w:spacing w:after="0"/>
+      </w:pPr>
+      <w:r>
+        <w:t>To keep this document as clear as possible, it will provide a list of abbreviations and definitions.</w:t>
+      </w:r>
+    </w:p>
+    <w:p>
+      <w:pPr>
+        <w:pStyle w:val="BodyText"/>
+        <w:spacing w:after="0"/>
+      </w:pPr>
+      <w:r>
+        <w:t>This document is intended to be proposed as a reference for developing the first version of the system for the development team.</w:t>
+      </w:r>
+    </w:p>
+    <w:p>
+      <w:pPr>
+        <w:pStyle w:val="BodyText"/>
+        <w:spacing w:after="0"/>
+      </w:pPr>
+    </w:p>
+    <w:p>
+      <w:pPr>
+        <w:pStyle w:val="Heading2"/>
+        <w:spacing w:after="0"/>
+      </w:pPr>
+      <w:bookmarkStart w:id="1" w:name="_Toc507930715"/>
+      <w:r>
+        <w:t>Scope</w:t>
+      </w:r>
       <w:bookmarkEnd w:id="1"/>
     </w:p>
     <w:p>
       <w:pPr>
-        <w:pStyle w:val="BodyText"/>
-        <w:spacing w:after="0"/>
-      </w:pPr>
-    </w:p>
-    <w:p>
-      <w:pPr>
-        <w:pStyle w:val="BodyText"/>
-        <w:spacing w:after="0"/>
-      </w:pPr>
-      <w:r>
-        <w:t>The purpose of this document is to describe in detail the requirements for the “Student Results View” (SRV) software.</w:t>
-      </w:r>
-    </w:p>
-    <w:p>
-      <w:pPr>
-        <w:pStyle w:val="BodyText"/>
-        <w:spacing w:after="0"/>
-      </w:pPr>
-      <w:r>
-        <w:t xml:space="preserve">It </w:t>
-      </w:r>
-      <w:r>
-        <w:t>will explain</w:t>
-      </w:r>
-      <w:r>
-        <w:t xml:space="preserve"> the software functionalities</w:t>
+        <w:pStyle w:val="InfoBlue"/>
+        <w:spacing w:after="0"/>
+      </w:pPr>
+      <w:r>
+        <w:t xml:space="preserve">[A brief description of the software application that the </w:t>
+      </w:r>
+      <w:r>
+        <w:rPr>
+          <w:b/>
+          <w:bCs/>
+        </w:rPr>
+        <w:t>SRS</w:t>
+      </w:r>
+      <w:r>
+        <w:t xml:space="preserve"> applies to, the feature or other subsystem grouping, what Use-case model(s) it is associated with, and anything else that is affected or influenced by this document.]</w:t>
+      </w:r>
+    </w:p>
+    <w:p>
+      <w:pPr>
+        <w:pStyle w:val="BodyText"/>
+        <w:spacing w:after="0"/>
+      </w:pPr>
+    </w:p>
+    <w:p>
+      <w:pPr>
+        <w:pStyle w:val="BodyText"/>
+        <w:spacing w:after="0"/>
+      </w:pPr>
+      <w:r>
+        <w:t xml:space="preserve">The “Student Result View” (SRV) </w:t>
+      </w:r>
+      <w:r>
+        <w:t xml:space="preserve">is a </w:t>
+      </w:r>
+      <w:r>
+        <w:t>multi-platform</w:t>
+      </w:r>
+      <w:r>
+        <w:t xml:space="preserve"> application</w:t>
+      </w:r>
+      <w:r>
+        <w:t xml:space="preserve"> with database interactivity</w:t>
+      </w:r>
+      <w:r>
+        <w:t xml:space="preserve"> </w:t>
+      </w:r>
+      <w:r>
+        <w:t>that</w:t>
+      </w:r>
+      <w:r>
+        <w:t xml:space="preserve"> helps students at TAFESA to monitor their progress in their courses. It </w:t>
+      </w:r>
+      <w:r>
+        <w:t>provides convenient access to</w:t>
+      </w:r>
+      <w:r>
+        <w:t xml:space="preserve"> </w:t>
+      </w:r>
+      <w:r>
+        <w:t xml:space="preserve">the progress of a </w:t>
+      </w:r>
+      <w:r>
+        <w:t>student’s study path, what has been done and what is being done.</w:t>
+      </w:r>
+      <w:r>
+        <w:t xml:space="preserve"> </w:t>
+      </w:r>
+      <w:r>
+        <w:t xml:space="preserve">Students will also be allowed to request a parchment once their qualification is determined to be complete </w:t>
+      </w:r>
+      <w:r>
+        <w:t>(</w:t>
+      </w:r>
+      <w:r>
+        <w:t>on the assumption that the database is accurate and current</w:t>
+      </w:r>
+      <w:r>
+        <w:t>)</w:t>
+      </w:r>
+      <w:r>
+        <w:t>.</w:t>
+      </w:r>
+    </w:p>
+    <w:p>
+      <w:pPr>
+        <w:pStyle w:val="BodyText"/>
+        <w:spacing w:after="0"/>
+      </w:pPr>
+    </w:p>
+    <w:p>
+      <w:pPr>
+        <w:pStyle w:val="BodyText"/>
+        <w:spacing w:after="0"/>
+      </w:pPr>
+      <w:r>
+        <w:t xml:space="preserve">For the purposes of this project, </w:t>
+      </w:r>
+      <w:r>
+        <w:t xml:space="preserve">SRV will be initially made available for </w:t>
+      </w:r>
+      <w:r>
+        <w:t>students studying a</w:t>
+      </w:r>
+      <w:r>
+        <w:t xml:space="preserve"> course</w:t>
+      </w:r>
+      <w:r>
+        <w:t xml:space="preserve"> </w:t>
+      </w:r>
+      <w:r>
+        <w:t>within the ICT field</w:t>
+      </w:r>
+      <w:r>
+        <w:t xml:space="preserve"> (Certificates and Diplomas related to ICT and software development)</w:t>
+      </w:r>
+      <w:r>
+        <w:t xml:space="preserve"> with the possibility of future expansion to other qualifications</w:t>
+      </w:r>
+      <w:r>
+        <w:t xml:space="preserve"> when given approval</w:t>
+      </w:r>
+      <w:r>
+        <w:t>.</w:t>
+      </w:r>
+      <w:r>
+        <w:t xml:space="preserve"> </w:t>
+      </w:r>
+      <w:r>
+        <w:t>The system</w:t>
+      </w:r>
+      <w:r>
+        <w:t xml:space="preserve"> should</w:t>
+      </w:r>
+      <w:r>
+        <w:t xml:space="preserve"> consider the possibility that a student could be enrolled in different qualifications at the same time.</w:t>
+      </w:r>
+    </w:p>
+    <w:p>
+      <w:pPr>
+        <w:pStyle w:val="BodyText"/>
+        <w:spacing w:after="0"/>
+      </w:pPr>
+    </w:p>
+    <w:p>
+      <w:pPr>
+        <w:pStyle w:val="BodyText"/>
+        <w:spacing w:after="0"/>
+      </w:pPr>
+      <w:r>
+        <w:t xml:space="preserve">Lecturers can interact with the application by </w:t>
+      </w:r>
+      <w:r>
+        <w:t>entering the details of a qualification</w:t>
       </w:r>
       <w:r>
         <w:t xml:space="preserve"> and</w:t>
       </w:r>
       <w:r>
-        <w:t xml:space="preserve"> how the users will interact with i</w:t>
-      </w:r>
-      <w:r>
-        <w:t>t.</w:t>
-      </w:r>
-    </w:p>
-    <w:p>
-      <w:pPr>
-        <w:pStyle w:val="BodyText"/>
-        <w:spacing w:after="0"/>
-      </w:pPr>
-      <w:r>
-        <w:t>It will also include the constraints, the interface and the interaction of this software with other external application</w:t>
-      </w:r>
-      <w:r>
-        <w:t>s.</w:t>
-      </w:r>
-    </w:p>
-    <w:p>
-      <w:pPr>
-        <w:pStyle w:val="BodyText"/>
-        <w:spacing w:after="0"/>
-      </w:pPr>
-      <w:r>
-        <w:t>To keep this document as clear as possible, it will provide a list of abbreviations and definitions.</w:t>
-      </w:r>
-    </w:p>
-    <w:p>
-      <w:pPr>
-        <w:pStyle w:val="BodyText"/>
-        <w:spacing w:after="0"/>
-      </w:pPr>
-      <w:r>
-        <w:t>This document is intended to be proposed as a reference for developing the first version of the system for the development team.</w:t>
-      </w:r>
+        <w:t>/or</w:t>
+      </w:r>
+      <w:r>
+        <w:t xml:space="preserve"> a student that belong</w:t>
+      </w:r>
+      <w:r>
+        <w:t>s</w:t>
+      </w:r>
+      <w:r>
+        <w:t xml:space="preserve"> to that qualification, </w:t>
+      </w:r>
+      <w:r>
+        <w:t xml:space="preserve">in which a lecturer should be able </w:t>
+      </w:r>
+      <w:r>
+        <w:t xml:space="preserve">to access the student’s results. </w:t>
+      </w:r>
+      <w:r>
+        <w:t>The lecturers</w:t>
+      </w:r>
+      <w:r>
+        <w:t xml:space="preserve"> can</w:t>
+      </w:r>
+      <w:r>
+        <w:t xml:space="preserve"> also</w:t>
+      </w:r>
+      <w:r>
+        <w:t xml:space="preserve"> </w:t>
+      </w:r>
+      <w:r>
+        <w:t>request</w:t>
+      </w:r>
+      <w:r>
+        <w:t xml:space="preserve"> a parchment checklist and can apply their electronic signature on it to submit a parchment </w:t>
+      </w:r>
+      <w:r>
+        <w:t>checklis</w:t>
+      </w:r>
+      <w:r>
+        <w:t>t to the admin staff</w:t>
+      </w:r>
+      <w:r>
+        <w:t>.</w:t>
+      </w:r>
+    </w:p>
+    <w:p>
+      <w:pPr>
+        <w:pStyle w:val="BodyText"/>
+        <w:spacing w:after="0"/>
+      </w:pPr>
+    </w:p>
+    <w:p>
+      <w:pPr>
+        <w:pStyle w:val="BodyText"/>
+        <w:spacing w:after="0"/>
+      </w:pPr>
+      <w:r>
+        <w:t>The admin</w:t>
+      </w:r>
+      <w:r>
+        <w:t>istration</w:t>
+      </w:r>
+      <w:r>
+        <w:t xml:space="preserve"> staff </w:t>
+      </w:r>
+      <w:r>
+        <w:t>must have access to</w:t>
+      </w:r>
+      <w:r>
+        <w:t xml:space="preserve"> a list of students that have completed their qualification. Th</w:t>
+      </w:r>
+      <w:r>
+        <w:t>e admin</w:t>
+      </w:r>
+      <w:r>
+        <w:t>istration</w:t>
+      </w:r>
+      <w:r>
+        <w:t xml:space="preserve"> staff</w:t>
+      </w:r>
+      <w:r>
+        <w:t xml:space="preserve"> can review each </w:t>
+      </w:r>
+      <w:r>
+        <w:t>student</w:t>
+      </w:r>
+      <w:r>
+        <w:t>s</w:t>
+      </w:r>
+      <w:r>
+        <w:t>’</w:t>
+      </w:r>
+      <w:r>
+        <w:t xml:space="preserve"> checklist</w:t>
+      </w:r>
+      <w:r>
+        <w:t xml:space="preserve"> submitted by a lecturer</w:t>
+      </w:r>
+      <w:r>
+        <w:t xml:space="preserve"> and prompt the creation of a parchment.</w:t>
+      </w:r>
+    </w:p>
+    <w:p>
+      <w:pPr>
+        <w:pStyle w:val="BodyText"/>
+        <w:spacing w:after="0"/>
+      </w:pPr>
+    </w:p>
+    <w:p>
+      <w:pPr>
+        <w:pStyle w:val="BodyText"/>
+        <w:spacing w:after="0"/>
+      </w:pPr>
+      <w:r>
+        <w:t xml:space="preserve">The </w:t>
+      </w:r>
+      <w:r>
+        <w:t>system must</w:t>
+      </w:r>
+      <w:r>
+        <w:t xml:space="preserve"> be able to interact with </w:t>
+      </w:r>
+      <w:r>
+        <w:t>a given</w:t>
+      </w:r>
+      <w:r>
+        <w:t xml:space="preserve"> database to retrieve students</w:t>
+      </w:r>
+      <w:r>
+        <w:t>’</w:t>
+      </w:r>
+      <w:r>
+        <w:t xml:space="preserve"> information.</w:t>
+      </w:r>
+    </w:p>
+    <w:p>
+      <w:pPr>
+        <w:pStyle w:val="BodyText"/>
+        <w:spacing w:after="0"/>
+      </w:pPr>
     </w:p>
     <w:p>
       <w:pPr>
@@ -1396,221 +1760,29 @@
         <w:pStyle w:val="Heading2"/>
         <w:spacing w:after="0"/>
       </w:pPr>
-      <w:bookmarkStart w:id="2" w:name="_Toc507930715"/>
-      <w:r>
-        <w:t>Scope</w:t>
+      <w:bookmarkStart w:id="2" w:name="_Toc507930716"/>
+      <w:r>
+        <w:t>Definitions, Acronyms, and Abbreviations</w:t>
       </w:r>
       <w:bookmarkEnd w:id="2"/>
     </w:p>
     <w:p>
       <w:pPr>
-        <w:pStyle w:val="BodyText"/>
-        <w:spacing w:after="0"/>
-        <w:ind w:left="0"/>
-      </w:pPr>
-    </w:p>
-    <w:p>
-      <w:pPr>
-        <w:pStyle w:val="BodyText"/>
-        <w:spacing w:after="0"/>
-      </w:pPr>
-      <w:r>
-        <w:t xml:space="preserve">The “Student Result View” (SRV) </w:t>
-      </w:r>
-      <w:r>
-        <w:t xml:space="preserve">is a </w:t>
-      </w:r>
-      <w:r>
-        <w:t>desktop</w:t>
-      </w:r>
-      <w:r>
-        <w:t xml:space="preserve"> application</w:t>
-      </w:r>
-      <w:r>
-        <w:t xml:space="preserve"> with database interactivity</w:t>
-      </w:r>
-      <w:r>
-        <w:t xml:space="preserve"> which helps students at TAFESA to monitor their progress in their courses. It gives an easily accessible overview at what’s to come on a student’s study path, what has been done and what is being done.</w:t>
-      </w:r>
-    </w:p>
-    <w:p>
-      <w:pPr>
-        <w:pStyle w:val="BodyText"/>
-        <w:spacing w:after="0"/>
-      </w:pPr>
-      <w:r>
-        <w:t>Students will also be allowed to request a parchment once their qualification is determined to be complete on the assumption that the database is accurate and current.</w:t>
-      </w:r>
-    </w:p>
-    <w:p>
-      <w:pPr>
-        <w:pStyle w:val="BodyText"/>
-        <w:spacing w:after="0"/>
-      </w:pPr>
-      <w:r>
-        <w:t xml:space="preserve">The SRV will be initially made available for </w:t>
-      </w:r>
-      <w:r>
-        <w:t>the software development</w:t>
-      </w:r>
-      <w:r>
-        <w:t xml:space="preserve"> students</w:t>
-      </w:r>
-      <w:r>
-        <w:t>,</w:t>
-      </w:r>
-      <w:r>
-        <w:t xml:space="preserve"> with the possibility of future expansions to other qualifications.</w:t>
-      </w:r>
-    </w:p>
-    <w:p>
-      <w:pPr>
-        <w:pStyle w:val="BodyText"/>
-        <w:spacing w:after="0"/>
-      </w:pPr>
-      <w:r>
-        <w:t>The system considers the possibility that a student could be enrolled in different qualifications at the same time.</w:t>
-      </w:r>
-    </w:p>
-    <w:p>
-      <w:pPr>
-        <w:pStyle w:val="BodyText"/>
-        <w:spacing w:after="0"/>
-      </w:pPr>
-    </w:p>
-    <w:p>
-      <w:pPr>
-        <w:pStyle w:val="BodyText"/>
-        <w:spacing w:after="0"/>
-      </w:pPr>
-      <w:r>
-        <w:t>Lecturers can interact with the application by selecting a qualification and a student that belong</w:t>
-      </w:r>
-      <w:r>
-        <w:t>s</w:t>
-      </w:r>
-      <w:r>
-        <w:t xml:space="preserve"> to that qualification, to access the student’s results. </w:t>
-      </w:r>
-      <w:r>
-        <w:t>The lecturers</w:t>
-      </w:r>
-      <w:r>
-        <w:t xml:space="preserve"> can</w:t>
-      </w:r>
-      <w:r>
-        <w:t xml:space="preserve"> also</w:t>
-      </w:r>
-      <w:r>
-        <w:t xml:space="preserve"> </w:t>
-      </w:r>
-      <w:r>
-        <w:t>request</w:t>
-      </w:r>
-      <w:r>
-        <w:t xml:space="preserve"> a parchment checklist and can apply their electronic signature on it to submit a parchment </w:t>
-      </w:r>
-      <w:r>
-        <w:t>checklis</w:t>
-      </w:r>
-      <w:r>
-        <w:t>t to the admin staff</w:t>
-      </w:r>
-      <w:r>
-        <w:t>.</w:t>
-      </w:r>
-    </w:p>
-    <w:p>
-      <w:pPr>
-        <w:pStyle w:val="BodyText"/>
-        <w:spacing w:after="0"/>
-      </w:pPr>
-      <w:r>
-        <w:t>The admin staff receive</w:t>
-      </w:r>
-      <w:r>
-        <w:t>s</w:t>
-      </w:r>
-      <w:r>
-        <w:t xml:space="preserve"> a list of students that have completed their qualification. Th</w:t>
-      </w:r>
-      <w:r>
-        <w:t>e admin staff</w:t>
-      </w:r>
-      <w:r>
-        <w:t xml:space="preserve"> can review each </w:t>
-      </w:r>
-      <w:r>
-        <w:t>student</w:t>
-      </w:r>
-      <w:r>
-        <w:t>‘</w:t>
-      </w:r>
-      <w:r>
-        <w:t>s checklist</w:t>
-      </w:r>
-      <w:r>
-        <w:t xml:space="preserve"> submitted by a lecturer</w:t>
-      </w:r>
-      <w:r>
-        <w:t xml:space="preserve"> and prompt the creation of a parchment.</w:t>
-      </w:r>
-    </w:p>
-    <w:p>
-      <w:pPr>
-        <w:pStyle w:val="BodyText"/>
-        <w:spacing w:after="0"/>
-      </w:pPr>
-      <w:r>
-        <w:t>Admin staff will also be allowed to add, delete and edit students and lecturers.</w:t>
-      </w:r>
-    </w:p>
-    <w:p>
-      <w:pPr>
-        <w:pStyle w:val="BodyText"/>
-        <w:spacing w:after="0"/>
-      </w:pPr>
-    </w:p>
-    <w:p>
-      <w:pPr>
-        <w:pStyle w:val="BodyText"/>
-        <w:spacing w:after="0"/>
-      </w:pPr>
-      <w:r>
-        <w:t xml:space="preserve">The software </w:t>
-      </w:r>
-      <w:r>
-        <w:t xml:space="preserve">needs to be able to interact with the database to retrieve </w:t>
-      </w:r>
-      <w:r>
-        <w:t>the necessary information</w:t>
-      </w:r>
-      <w:r>
-        <w:t>.</w:t>
-      </w:r>
-    </w:p>
-    <w:p>
-      <w:pPr>
-        <w:pStyle w:val="BodyText"/>
-        <w:spacing w:after="0"/>
-      </w:pPr>
-    </w:p>
-    <w:p>
-      <w:pPr>
-        <w:pStyle w:val="BodyText"/>
-        <w:spacing w:after="0"/>
-      </w:pPr>
-    </w:p>
-    <w:p>
-      <w:pPr>
-        <w:pStyle w:val="Heading2"/>
-        <w:spacing w:after="0"/>
-      </w:pPr>
-      <w:bookmarkStart w:id="3" w:name="_Toc507930716"/>
-      <w:r>
-        <w:t>Definitions, Acronyms, and Abbreviations</w:t>
-      </w:r>
-      <w:bookmarkEnd w:id="3"/>
+        <w:pStyle w:val="InfoBlue"/>
+      </w:pPr>
+      <w:r>
+        <w:t xml:space="preserve">[This subsection provides the definitions of all terms, acronyms, and abbreviations required to properly interpret the </w:t>
+      </w:r>
+      <w:r>
+        <w:rPr>
+          <w:b/>
+          <w:bCs/>
+        </w:rPr>
+        <w:t>Software Requirements Specification</w:t>
+      </w:r>
+      <w:r>
+        <w:t>.  This information may be provided by reference to the project’s Glossary.]</w:t>
+      </w:r>
     </w:p>
     <w:p>
       <w:pPr>
@@ -1620,6 +1792,19 @@
     </w:p>
     <w:p>
       <w:pPr>
+        <w:rPr>
+          <w:i/>
+        </w:rPr>
+      </w:pPr>
+      <w:r>
+        <w:rPr>
+          <w:i/>
+        </w:rPr>
+        <w:br w:type="page"/>
+      </w:r>
+    </w:p>
+    <w:p>
+      <w:pPr>
         <w:pStyle w:val="BodyText"/>
         <w:jc w:val="center"/>
         <w:rPr>
@@ -1630,6 +1815,7 @@
         <w:rPr>
           <w:i/>
         </w:rPr>
+        <w:lastRenderedPageBreak/>
         <w:t>Table1 - Definitions</w:t>
       </w:r>
     </w:p>
@@ -1641,8 +1827,8 @@
         <w:tblLook w:val="04A0" w:firstRow="1" w:lastRow="0" w:firstColumn="1" w:lastColumn="0" w:noHBand="0" w:noVBand="1"/>
       </w:tblPr>
       <w:tblGrid>
-        <w:gridCol w:w="4301"/>
-        <w:gridCol w:w="4329"/>
+        <w:gridCol w:w="4350"/>
+        <w:gridCol w:w="4280"/>
       </w:tblGrid>
       <w:tr>
         <w:tc>
@@ -1713,6 +1899,9 @@
             <w:r>
               <w:t>Software Requirements Specification</w:t>
             </w:r>
+            <w:r>
+              <w:t>; a document that details the scope and criteria for the project’s solution. Will be used to refer to this document.</w:t>
+            </w:r>
           </w:p>
         </w:tc>
       </w:tr>
@@ -1743,6 +1932,75 @@
             <w:r>
               <w:t>Student Results View</w:t>
             </w:r>
+            <w:r>
+              <w:t>, the name of the project this document will refer to.</w:t>
+            </w:r>
+          </w:p>
+        </w:tc>
+      </w:tr>
+      <w:tr>
+        <w:tc>
+          <w:tcPr>
+            <w:tcW w:w="4675" w:type="dxa"/>
+          </w:tcPr>
+          <w:p>
+            <w:pPr>
+              <w:pStyle w:val="BodyText"/>
+              <w:ind w:left="0"/>
+            </w:pPr>
+            <w:r>
+              <w:t>TAFEBuddy</w:t>
+            </w:r>
+          </w:p>
+        </w:tc>
+        <w:tc>
+          <w:tcPr>
+            <w:tcW w:w="4675" w:type="dxa"/>
+          </w:tcPr>
+          <w:p>
+            <w:pPr>
+              <w:pStyle w:val="BodyText"/>
+              <w:ind w:left="0"/>
+            </w:pPr>
+            <w:r>
+              <w:t>Refers to the overarching TAFEBuddy architecture. TAFEBuddy is a previously explored software suite by faculty at TAFESA</w:t>
+            </w:r>
+            <w:r>
+              <w:t xml:space="preserve"> that seeks to delegate minor administrative functions to the end user (i.e. the student or the lecturer)</w:t>
+            </w:r>
+            <w:r>
+              <w:t>.</w:t>
+            </w:r>
+          </w:p>
+        </w:tc>
+      </w:tr>
+      <w:tr>
+        <w:tc>
+          <w:tcPr>
+            <w:tcW w:w="4675" w:type="dxa"/>
+          </w:tcPr>
+          <w:p>
+            <w:pPr>
+              <w:pStyle w:val="BodyText"/>
+              <w:ind w:left="0"/>
+            </w:pPr>
+            <w:r>
+              <w:t>TAFE</w:t>
+            </w:r>
+          </w:p>
+        </w:tc>
+        <w:tc>
+          <w:tcPr>
+            <w:tcW w:w="4675" w:type="dxa"/>
+          </w:tcPr>
+          <w:p>
+            <w:pPr>
+              <w:pStyle w:val="BodyText"/>
+              <w:ind w:left="0"/>
+            </w:pPr>
+            <w:r>
+              <w:t>Acronym for Tertiary And Further Education. Term used to refer to government-owned tertiary educational institutes within Australia. TAFESA refers to the entity that exists solely within South Australia (Tertiary And Further Education South Australia)</w:t>
+            </w:r>
           </w:p>
         </w:tc>
       </w:tr>
@@ -1771,7 +2029,19 @@
               <w:ind w:left="0"/>
             </w:pPr>
             <w:r>
-              <w:t>Someone who interact with the application</w:t>
+              <w:t>A stakeholder</w:t>
+            </w:r>
+            <w:r>
+              <w:t xml:space="preserve"> who interact</w:t>
+            </w:r>
+            <w:r>
+              <w:t>s</w:t>
+            </w:r>
+            <w:r>
+              <w:t xml:space="preserve"> with the </w:t>
+            </w:r>
+            <w:r>
+              <w:t>software solution.</w:t>
             </w:r>
           </w:p>
         </w:tc>
@@ -1801,7 +2071,16 @@
               <w:ind w:left="0"/>
             </w:pPr>
             <w:r>
-              <w:t>Someone who studies at TAFESA.</w:t>
+              <w:t xml:space="preserve">A user </w:t>
+            </w:r>
+            <w:r>
+              <w:t xml:space="preserve">who </w:t>
+            </w:r>
+            <w:r>
+              <w:t>is enrolled as a student</w:t>
+            </w:r>
+            <w:r>
+              <w:t xml:space="preserve"> at TAFESA.</w:t>
             </w:r>
           </w:p>
         </w:tc>
@@ -1831,7 +2110,7 @@
               <w:ind w:left="0"/>
             </w:pPr>
             <w:r>
-              <w:t>Someone who lectures at TAFESA and need easy access to a student’s records.</w:t>
+              <w:t>A user who is employed at TAFESA as an instructor for the institution.</w:t>
             </w:r>
           </w:p>
         </w:tc>
@@ -1847,8 +2126,13 @@
               <w:ind w:left="0"/>
             </w:pPr>
             <w:r>
-              <w:lastRenderedPageBreak/>
+              <w:t>Admin/</w:t>
+            </w:r>
+            <w:r>
               <w:t>Admin</w:t>
+            </w:r>
+            <w:r>
+              <w:t>istrator</w:t>
             </w:r>
           </w:p>
         </w:tc>
@@ -1862,10 +2146,7 @@
               <w:ind w:left="0"/>
             </w:pPr>
             <w:r>
-              <w:t>Administration staff for a certain qualification at TAFESA</w:t>
-            </w:r>
-            <w:r>
-              <w:t>.</w:t>
+              <w:t>A user who is employed at TAFESA as faculty for administrative purposes. An actor whose purpose is to maintain the backend of the institution.</w:t>
             </w:r>
           </w:p>
         </w:tc>
@@ -1901,7 +2182,13 @@
               <w:t>interacts with</w:t>
             </w:r>
             <w:r>
-              <w:t xml:space="preserve"> the system who is not a developer.</w:t>
+              <w:t xml:space="preserve"> the system </w:t>
+            </w:r>
+            <w:r>
+              <w:t>that</w:t>
+            </w:r>
+            <w:r>
+              <w:t xml:space="preserve"> is not a developer.</w:t>
             </w:r>
           </w:p>
         </w:tc>
@@ -1931,10 +2218,52 @@
               <w:ind w:left="0"/>
             </w:pPr>
             <w:r>
-              <w:t xml:space="preserve">The </w:t>
+              <w:t xml:space="preserve">Refers to the </w:t>
             </w:r>
             <w:r>
-              <w:t>project sponsor.</w:t>
+              <w:t>project</w:t>
+            </w:r>
+            <w:r>
+              <w:t>’s</w:t>
+            </w:r>
+            <w:r>
+              <w:t xml:space="preserve"> sponsor</w:t>
+            </w:r>
+            <w:r>
+              <w:t>, liaison or otherwise</w:t>
+            </w:r>
+            <w:r>
+              <w:t>.</w:t>
+            </w:r>
+          </w:p>
+        </w:tc>
+      </w:tr>
+      <w:tr>
+        <w:tc>
+          <w:tcPr>
+            <w:tcW w:w="4675" w:type="dxa"/>
+          </w:tcPr>
+          <w:p>
+            <w:pPr>
+              <w:pStyle w:val="BodyText"/>
+              <w:ind w:left="0"/>
+            </w:pPr>
+            <w:r>
+              <w:t>ICT</w:t>
+            </w:r>
+          </w:p>
+        </w:tc>
+        <w:tc>
+          <w:tcPr>
+            <w:tcW w:w="4675" w:type="dxa"/>
+          </w:tcPr>
+          <w:p>
+            <w:pPr>
+              <w:pStyle w:val="BodyText"/>
+              <w:ind w:left="0"/>
+            </w:pPr>
+            <w:r>
+              <w:t>Acronym for Information &amp; Computation Technology.</w:t>
             </w:r>
           </w:p>
         </w:tc>
@@ -1950,317 +2279,327 @@
         <w:pStyle w:val="Heading2"/>
         <w:spacing w:after="0"/>
       </w:pPr>
-      <w:bookmarkStart w:id="4" w:name="_Toc507930717"/>
+      <w:bookmarkStart w:id="3" w:name="_Toc507930717"/>
       <w:r>
         <w:t>Overview</w:t>
       </w:r>
+      <w:bookmarkEnd w:id="3"/>
+    </w:p>
+    <w:p>
+      <w:pPr>
+        <w:pStyle w:val="InfoBlue"/>
+        <w:spacing w:after="0"/>
+      </w:pPr>
+      <w:r>
+        <w:t xml:space="preserve">[This subsection describes what the rest of the </w:t>
+      </w:r>
+      <w:r>
+        <w:rPr>
+          <w:b/>
+          <w:bCs/>
+        </w:rPr>
+        <w:t>Software Requirements Specification</w:t>
+      </w:r>
+      <w:r>
+        <w:t xml:space="preserve"> contains and explains how the document is organized.]</w:t>
+      </w:r>
+    </w:p>
+    <w:p>
+      <w:pPr>
+        <w:pStyle w:val="BodyText"/>
+        <w:spacing w:after="0"/>
+      </w:pPr>
+    </w:p>
+    <w:p>
+      <w:pPr>
+        <w:pStyle w:val="BodyText"/>
+        <w:spacing w:after="0"/>
+      </w:pPr>
+      <w:r>
+        <w:t>The remainder of this document includes three more chapters</w:t>
+      </w:r>
+      <w:r>
+        <w:t>:</w:t>
+      </w:r>
+    </w:p>
+    <w:p>
+      <w:pPr>
+        <w:pStyle w:val="BodyText"/>
+        <w:numPr>
+          <w:ilvl w:val="0"/>
+          <w:numId w:val="26"/>
+        </w:numPr>
+        <w:spacing w:after="0"/>
+      </w:pPr>
+      <w:r>
+        <w:t xml:space="preserve">The second </w:t>
+      </w:r>
+      <w:r>
+        <w:t>chapter</w:t>
+      </w:r>
+      <w:r>
+        <w:t xml:space="preserve"> will explore </w:t>
+      </w:r>
+      <w:r>
+        <w:t>mission critical functionality</w:t>
+      </w:r>
+      <w:r>
+        <w:t xml:space="preserve">, how </w:t>
+      </w:r>
+      <w:r>
+        <w:t>the software solution</w:t>
+      </w:r>
+      <w:r>
+        <w:t xml:space="preserve"> will interact with </w:t>
+      </w:r>
+      <w:r>
+        <w:t>pre-existing</w:t>
+      </w:r>
+      <w:r>
+        <w:t xml:space="preserve"> systems and will define the different stakeholders </w:t>
+      </w:r>
+      <w:r>
+        <w:t>as well as</w:t>
+      </w:r>
+      <w:r>
+        <w:t xml:space="preserve"> how they will interact with the system.</w:t>
+      </w:r>
+      <w:r>
+        <w:t xml:space="preserve"> </w:t>
+      </w:r>
+      <w:r>
+        <w:t>This chapter will also describe the assumptions</w:t>
+      </w:r>
+      <w:r>
+        <w:t xml:space="preserve"> and dependencies</w:t>
+      </w:r>
+      <w:r>
+        <w:t xml:space="preserve"> </w:t>
+      </w:r>
+      <w:r>
+        <w:t>needed to be made for the project to succeed</w:t>
+      </w:r>
+      <w:r>
+        <w:t>.</w:t>
+      </w:r>
+    </w:p>
+    <w:p>
+      <w:pPr>
+        <w:pStyle w:val="BodyText"/>
+        <w:numPr>
+          <w:ilvl w:val="0"/>
+          <w:numId w:val="26"/>
+        </w:numPr>
+        <w:spacing w:after="0"/>
+      </w:pPr>
+      <w:r>
+        <w:t xml:space="preserve">The third chapter will delve into the details concerning the requirements specifications and will </w:t>
+      </w:r>
+      <w:r>
+        <w:t>give a description of the system interfaces.</w:t>
+      </w:r>
+    </w:p>
+    <w:p>
+      <w:pPr>
+        <w:pStyle w:val="BodyText"/>
+        <w:numPr>
+          <w:ilvl w:val="0"/>
+          <w:numId w:val="26"/>
+        </w:numPr>
+        <w:spacing w:after="0"/>
+      </w:pPr>
+      <w:r>
+        <w:lastRenderedPageBreak/>
+        <w:t xml:space="preserve">The fourth chapter will cover references to </w:t>
+      </w:r>
+      <w:r>
+        <w:t>additional</w:t>
+      </w:r>
+      <w:r>
+        <w:t xml:space="preserve"> sources and any other graphic resource that </w:t>
+      </w:r>
+      <w:r>
+        <w:t>may</w:t>
+      </w:r>
+      <w:r>
+        <w:t xml:space="preserve"> help in defining the software.</w:t>
+      </w:r>
+      <w:r>
+        <w:t xml:space="preserve"> </w:t>
+      </w:r>
+    </w:p>
+    <w:p>
+      <w:pPr>
+        <w:pStyle w:val="BodyText"/>
+      </w:pPr>
+    </w:p>
+    <w:p>
+      <w:pPr>
+        <w:pStyle w:val="Heading1"/>
+        <w:spacing w:after="0"/>
+      </w:pPr>
+      <w:bookmarkStart w:id="4" w:name="_Toc507930718"/>
+      <w:r>
+        <w:t>Overall Description</w:t>
+      </w:r>
       <w:bookmarkEnd w:id="4"/>
     </w:p>
     <w:p>
       <w:pPr>
-        <w:pStyle w:val="BodyText"/>
-        <w:spacing w:after="0"/>
-      </w:pPr>
-    </w:p>
-    <w:p>
-      <w:pPr>
-        <w:pStyle w:val="BodyText"/>
-        <w:spacing w:after="0"/>
-      </w:pPr>
-      <w:r>
-        <w:t>The remainder of this document includes three more chapters.</w:t>
-      </w:r>
-    </w:p>
-    <w:p>
-      <w:pPr>
-        <w:pStyle w:val="BodyText"/>
-        <w:spacing w:after="0"/>
-      </w:pPr>
-      <w:r>
-        <w:t>The second one will explore the system functionalities, how the system will interact with other systems and will define the different stakeholders and how they will interact with the system.</w:t>
-      </w:r>
-    </w:p>
-    <w:p>
-      <w:pPr>
-        <w:pStyle w:val="BodyText"/>
-        <w:spacing w:after="0"/>
-      </w:pPr>
-      <w:r>
-        <w:t>This chapter will also describe the system’s constraints and the assumptions about the product.</w:t>
-      </w:r>
-    </w:p>
-    <w:p>
-      <w:pPr>
-        <w:pStyle w:val="BodyText"/>
-        <w:spacing w:after="0"/>
-      </w:pPr>
-    </w:p>
-    <w:p>
-      <w:pPr>
-        <w:pStyle w:val="BodyText"/>
-        <w:spacing w:after="0"/>
-      </w:pPr>
-      <w:r>
-        <w:t xml:space="preserve">The third chapter will delve into the details concerning the requirements specifications and will </w:t>
-      </w:r>
-      <w:r>
-        <w:t>give a description of the system interfaces.</w:t>
-      </w:r>
-    </w:p>
-    <w:p>
-      <w:pPr>
-        <w:pStyle w:val="BodyText"/>
-        <w:spacing w:after="0"/>
-      </w:pPr>
-    </w:p>
-    <w:p>
-      <w:pPr>
-        <w:pStyle w:val="BodyText"/>
-        <w:spacing w:after="0"/>
-      </w:pPr>
-      <w:r>
-        <w:t>The fourth chapter will cover references to other sources and any other graphic resource that can help in defining the software.</w:t>
+        <w:pStyle w:val="InfoBlue"/>
+        <w:spacing w:after="0"/>
+      </w:pPr>
+      <w:r>
+        <w:t>[This section describes the general factors that affect the product and its requirements. This section does not state specific requirements. Instead, it provides a background for those requirements, which are defined in detail in Section 3, and makes them easier to understand. Include such items as product perspective, product functions, user characteristics, constraints, assumptions and dependencies, and requirements subsets.]</w:t>
+      </w:r>
+    </w:p>
+    <w:p>
+      <w:pPr>
+        <w:pStyle w:val="BodyText"/>
+        <w:spacing w:after="0"/>
+      </w:pPr>
+    </w:p>
+    <w:p>
+      <w:pPr>
+        <w:pStyle w:val="BodyText"/>
+        <w:spacing w:after="0"/>
+      </w:pPr>
+      <w:r>
+        <w:t>This section</w:t>
+      </w:r>
+      <w:r>
+        <w:t xml:space="preserve"> serves as an overview of the whole system. It explains the context for the system’s creation and </w:t>
+      </w:r>
+      <w:r>
+        <w:t>operation,</w:t>
+      </w:r>
+      <w:r>
+        <w:t xml:space="preserve"> and it gives a few examples of how the stakeholders can </w:t>
+      </w:r>
+      <w:r>
+        <w:t xml:space="preserve">possibly </w:t>
+      </w:r>
+      <w:r>
+        <w:t>interact with the system.</w:t>
+      </w:r>
+    </w:p>
+    <w:p>
+      <w:pPr>
+        <w:pStyle w:val="BodyText"/>
+        <w:spacing w:after="0"/>
+      </w:pPr>
+      <w:r>
+        <w:t>The last part of this section deal</w:t>
+      </w:r>
+      <w:r>
+        <w:t>s</w:t>
+      </w:r>
+      <w:r>
+        <w:t xml:space="preserve"> with the constraints and the assumptions considered for the creation of the system.</w:t>
+      </w:r>
+    </w:p>
+    <w:p>
+      <w:pPr>
+        <w:pStyle w:val="BodyText"/>
+        <w:spacing w:after="0"/>
+      </w:pPr>
+    </w:p>
+    <w:p>
+      <w:pPr>
+        <w:pStyle w:val="BodyText"/>
+        <w:spacing w:after="0"/>
+      </w:pPr>
+      <w:r>
+        <w:t>http://www.cse.chalmers.se/~feldt/courses/reqeng/examples/srs_example_2010_group2.pdf</w:t>
+      </w:r>
+    </w:p>
+    <w:p>
+      <w:pPr>
+        <w:pStyle w:val="BodyText"/>
+        <w:spacing w:after="0"/>
+      </w:pPr>
+    </w:p>
+    <w:p>
+      <w:pPr>
+        <w:pStyle w:val="Heading2"/>
+        <w:spacing w:after="0"/>
+      </w:pPr>
+      <w:bookmarkStart w:id="5" w:name="_Toc507930719"/>
+      <w:r>
+        <w:t>Use-Case Model</w:t>
+      </w:r>
+      <w:bookmarkEnd w:id="5"/>
+    </w:p>
+    <w:p>
+      <w:pPr>
+        <w:pStyle w:val="InfoBlue"/>
+      </w:pPr>
+      <w:r>
+        <w:t xml:space="preserve"> [</w:t>
+      </w:r>
+      <w:r>
+        <w:t>U</w:t>
+      </w:r>
+      <w:r>
+        <w:t>se case diagram</w:t>
       </w:r>
       <w:r>
         <w:t xml:space="preserve"> </w:t>
       </w:r>
-    </w:p>
-    <w:p>
-      <w:pPr>
-        <w:pStyle w:val="BodyText"/>
-      </w:pPr>
-    </w:p>
-    <w:p>
-      <w:pPr>
-        <w:pStyle w:val="Heading1"/>
-        <w:spacing w:after="0"/>
-      </w:pPr>
-      <w:bookmarkStart w:id="5" w:name="_Toc507930718"/>
-      <w:r>
-        <w:t>Overall Description</w:t>
-      </w:r>
-      <w:bookmarkEnd w:id="5"/>
-    </w:p>
-    <w:p>
-      <w:pPr>
-        <w:pStyle w:val="BodyText"/>
-        <w:spacing w:after="0"/>
-      </w:pPr>
-    </w:p>
-    <w:p>
-      <w:pPr>
-        <w:pStyle w:val="BodyText"/>
-        <w:spacing w:after="0"/>
-      </w:pPr>
-      <w:r>
-        <w:t>This section</w:t>
-      </w:r>
-      <w:r>
-        <w:t xml:space="preserve"> serves as an overview of the whole system. It explains the context for the system’s creation and operation and it gives a few examples of how the stakeholders can interact with the system.</w:t>
-      </w:r>
-    </w:p>
-    <w:p>
-      <w:pPr>
-        <w:pStyle w:val="BodyText"/>
-        <w:spacing w:after="0"/>
-      </w:pPr>
-      <w:r>
-        <w:t>The last part of this section deal</w:t>
-      </w:r>
-      <w:r>
-        <w:t>s</w:t>
-      </w:r>
-      <w:r>
-        <w:t xml:space="preserve"> with the constraints and the assumptions considered for the creation of the system.</w:t>
-      </w:r>
-    </w:p>
-    <w:p>
-      <w:pPr>
-        <w:pStyle w:val="BodyText"/>
-        <w:spacing w:after="0"/>
-      </w:pPr>
-    </w:p>
-    <w:p>
-      <w:pPr>
-        <w:pStyle w:val="BodyText"/>
-        <w:spacing w:after="0"/>
-      </w:pPr>
-    </w:p>
-    <w:p>
-      <w:pPr>
-        <w:pStyle w:val="BodyText"/>
-        <w:spacing w:after="0"/>
-      </w:pPr>
-    </w:p>
-    <w:p>
-      <w:pPr>
-        <w:pStyle w:val="BodyText"/>
-        <w:spacing w:after="0"/>
-      </w:pPr>
-    </w:p>
-    <w:p>
-      <w:pPr>
-        <w:pStyle w:val="BodyText"/>
-        <w:spacing w:after="0"/>
-      </w:pPr>
-    </w:p>
-    <w:p>
-      <w:pPr>
-        <w:pStyle w:val="BodyText"/>
-        <w:spacing w:after="0"/>
-      </w:pPr>
-    </w:p>
-    <w:p>
-      <w:pPr>
-        <w:pStyle w:val="BodyText"/>
-        <w:spacing w:after="0"/>
-      </w:pPr>
-    </w:p>
-    <w:p>
-      <w:pPr>
-        <w:pStyle w:val="BodyText"/>
-        <w:spacing w:after="0"/>
-      </w:pPr>
-    </w:p>
-    <w:p>
-      <w:pPr>
-        <w:pStyle w:val="BodyText"/>
-        <w:spacing w:after="0"/>
-      </w:pPr>
-    </w:p>
-    <w:p>
-      <w:pPr>
-        <w:pStyle w:val="BodyText"/>
-        <w:spacing w:after="0"/>
-      </w:pPr>
-    </w:p>
-    <w:p>
-      <w:pPr>
-        <w:pStyle w:val="BodyText"/>
-        <w:spacing w:after="0"/>
-      </w:pPr>
-    </w:p>
-    <w:p>
-      <w:pPr>
-        <w:pStyle w:val="BodyText"/>
-        <w:spacing w:after="0"/>
-      </w:pPr>
-    </w:p>
-    <w:p>
-      <w:pPr>
-        <w:pStyle w:val="BodyText"/>
-        <w:spacing w:after="0"/>
-      </w:pPr>
-    </w:p>
-    <w:p>
-      <w:pPr>
-        <w:pStyle w:val="BodyText"/>
-        <w:spacing w:after="0"/>
-      </w:pPr>
-    </w:p>
-    <w:p>
-      <w:pPr>
-        <w:pStyle w:val="BodyText"/>
-        <w:spacing w:after="0"/>
-      </w:pPr>
-    </w:p>
-    <w:p>
-      <w:pPr>
-        <w:pStyle w:val="BodyText"/>
-        <w:spacing w:after="0"/>
-      </w:pPr>
-    </w:p>
-    <w:p>
-      <w:pPr>
-        <w:pStyle w:val="BodyText"/>
-        <w:spacing w:after="0"/>
-      </w:pPr>
-    </w:p>
-    <w:p>
-      <w:pPr>
-        <w:pStyle w:val="BodyText"/>
-        <w:spacing w:after="0"/>
-      </w:pPr>
-    </w:p>
-    <w:p>
-      <w:pPr>
-        <w:pStyle w:val="BodyText"/>
-        <w:spacing w:after="0"/>
-      </w:pPr>
-    </w:p>
-    <w:p>
-      <w:pPr>
-        <w:pStyle w:val="BodyText"/>
-        <w:spacing w:after="0"/>
-      </w:pPr>
-    </w:p>
-    <w:p>
-      <w:pPr>
-        <w:pStyle w:val="BodyText"/>
-        <w:spacing w:after="0"/>
-      </w:pPr>
-    </w:p>
-    <w:p>
-      <w:pPr>
-        <w:pStyle w:val="BodyText"/>
-        <w:spacing w:after="0"/>
-      </w:pPr>
-    </w:p>
-    <w:p>
-      <w:pPr>
-        <w:pStyle w:val="Heading2"/>
-        <w:spacing w:after="0"/>
-      </w:pPr>
-      <w:bookmarkStart w:id="6" w:name="_Toc507930719"/>
-      <w:r>
+      <w:r>
+        <w:t>&amp; the</w:t>
+      </w:r>
+      <w:r>
+        <w:t xml:space="preserve"> stakeholder needs</w:t>
+      </w:r>
+      <w:r>
+        <w:t>]</w:t>
+      </w:r>
+    </w:p>
+    <w:p>
+      <w:pPr>
+        <w:pStyle w:val="BodyText"/>
+        <w:jc w:val="center"/>
+      </w:pPr>
+    </w:p>
+    <w:p>
+      <w:pPr>
+        <w:pStyle w:val="BodyText"/>
+        <w:jc w:val="center"/>
+      </w:pPr>
+    </w:p>
+    <w:p>
+      <w:pPr>
+        <w:pStyle w:val="BodyText"/>
+        <w:jc w:val="center"/>
+      </w:pPr>
+    </w:p>
+    <w:p>
+      <w:pPr>
+        <w:pStyle w:val="BodyText"/>
+        <w:jc w:val="center"/>
+      </w:pPr>
+      <w:r>
+        <w:rPr>
+          <w:i/>
+        </w:rPr>
+        <w:t>Image1 – Use Case Diagram</w:t>
+      </w:r>
+    </w:p>
+    <w:p>
+      <w:pPr>
+        <w:pStyle w:val="BodyText"/>
+      </w:pPr>
+      <w:r>
+        <w:rPr>
+          <w:noProof/>
+        </w:rPr>
         <w:lastRenderedPageBreak/>
-        <w:t>Use-Case Model</w:t>
-      </w:r>
-      <w:bookmarkEnd w:id="6"/>
-    </w:p>
-    <w:p>
-      <w:pPr>
-        <w:pStyle w:val="BodyText"/>
-        <w:jc w:val="center"/>
-      </w:pPr>
-    </w:p>
-    <w:p>
-      <w:pPr>
-        <w:pStyle w:val="BodyText"/>
-        <w:jc w:val="center"/>
-      </w:pPr>
-    </w:p>
-    <w:p>
-      <w:pPr>
-        <w:pStyle w:val="BodyText"/>
-        <w:jc w:val="center"/>
-      </w:pPr>
-    </w:p>
-    <w:p>
-      <w:pPr>
-        <w:pStyle w:val="BodyText"/>
-        <w:jc w:val="center"/>
-      </w:pPr>
-      <w:r>
-        <w:rPr>
-          <w:i/>
-        </w:rPr>
-        <w:t>Image1 – Use Case Diagram</w:t>
-      </w:r>
-    </w:p>
-    <w:p>
-      <w:pPr>
-        <w:pStyle w:val="BodyText"/>
-      </w:pPr>
-      <w:r>
-        <w:rPr>
-          <w:noProof/>
-        </w:rPr>
         <w:drawing>
-          <wp:inline distT="0" distB="0" distL="0" distR="0" wp14:anchorId="668B972E" wp14:editId="1433ACCF">
-            <wp:extent cx="5372100" cy="4638675"/>
-            <wp:effectExtent l="0" t="0" r="0" b="9525"/>
-            <wp:docPr id="2" name="Picture 2"/>
+          <wp:inline distT="0" distB="0" distL="0" distR="0" wp14:anchorId="7A1E81CF" wp14:editId="45C050FA">
+            <wp:extent cx="5934075" cy="4476750"/>
+            <wp:effectExtent l="0" t="0" r="9525" b="0"/>
+            <wp:docPr id="1" name="Picture 1"/>
             <wp:cNvGraphicFramePr>
               <a:graphicFrameLocks xmlns:a="http://schemas.openxmlformats.org/drawingml/2006/main" noChangeAspect="1"/>
             </wp:cNvGraphicFramePr>
@@ -2268,23 +2607,36 @@
               <a:graphicData uri="http://schemas.openxmlformats.org/drawingml/2006/picture">
                 <pic:pic xmlns:pic="http://schemas.openxmlformats.org/drawingml/2006/picture">
                   <pic:nvPicPr>
-                    <pic:cNvPr id="1" name=""/>
-                    <pic:cNvPicPr/>
+                    <pic:cNvPr id="0" name="Picture 1"/>
+                    <pic:cNvPicPr>
+                      <a:picLocks noChangeAspect="1" noChangeArrowheads="1"/>
+                    </pic:cNvPicPr>
                   </pic:nvPicPr>
                   <pic:blipFill>
-                    <a:blip r:embed="rId12"/>
+                    <a:blip r:embed="rId12">
+                      <a:extLst>
+                        <a:ext uri="{28A0092B-C50C-407E-A947-70E740481C1C}">
+                          <a14:useLocalDpi xmlns:a14="http://schemas.microsoft.com/office/drawing/2010/main" val="0"/>
+                        </a:ext>
+                      </a:extLst>
+                    </a:blip>
+                    <a:srcRect/>
                     <a:stretch>
                       <a:fillRect/>
                     </a:stretch>
                   </pic:blipFill>
-                  <pic:spPr>
+                  <pic:spPr bwMode="auto">
                     <a:xfrm>
                       <a:off x="0" y="0"/>
-                      <a:ext cx="5372100" cy="4638675"/>
+                      <a:ext cx="5934075" cy="4476750"/>
                     </a:xfrm>
                     <a:prstGeom prst="rect">
                       <a:avLst/>
                     </a:prstGeom>
+                    <a:noFill/>
+                    <a:ln>
+                      <a:noFill/>
+                    </a:ln>
                   </pic:spPr>
                 </pic:pic>
               </a:graphicData>
@@ -2298,29 +2650,182 @@
         <w:pStyle w:val="Heading2"/>
         <w:spacing w:after="0"/>
       </w:pPr>
-      <w:bookmarkStart w:id="7" w:name="_Toc507930720"/>
+      <w:bookmarkStart w:id="6" w:name="_Toc507930720"/>
       <w:r>
         <w:t>Product Position</w:t>
       </w:r>
     </w:p>
     <w:p>
       <w:pPr>
-        <w:pStyle w:val="BodyText"/>
-        <w:spacing w:after="0"/>
-      </w:pPr>
-    </w:p>
-    <w:p>
-      <w:pPr>
-        <w:pStyle w:val="BodyText"/>
-        <w:spacing w:after="0"/>
-      </w:pPr>
-      <w:r>
-        <w:t>The SRV is part of the larger TAFEBuddy system, whose purpose is to create a portal for students to easily access all the information they may need during their study path.</w:t>
-      </w:r>
-    </w:p>
-    <w:p>
-      <w:pPr>
-        <w:pStyle w:val="BodyText"/>
+        <w:pStyle w:val="InfoBlue"/>
+        <w:spacing w:after="0"/>
+      </w:pPr>
+      <w:r>
+        <w:t>[This section contains how the product is fitted with the other systems.]</w:t>
+      </w:r>
+    </w:p>
+    <w:p>
+      <w:pPr>
+        <w:pStyle w:val="BodyText"/>
+      </w:pPr>
+    </w:p>
+    <w:p>
+      <w:pPr>
+        <w:pStyle w:val="BodyText"/>
+        <w:spacing w:after="0"/>
+      </w:pPr>
+      <w:r>
+        <w:rPr>
+          <w:highlight w:val="yellow"/>
+        </w:rPr>
+        <w:t xml:space="preserve">The current system </w:t>
+      </w:r>
+      <w:r>
+        <w:rPr>
+          <w:highlight w:val="yellow"/>
+        </w:rPr>
+        <w:t>in use</w:t>
+      </w:r>
+      <w:r>
+        <w:rPr>
+          <w:highlight w:val="yellow"/>
+        </w:rPr>
+        <w:t xml:space="preserve"> by TAFESA, called MyTafe</w:t>
+      </w:r>
+      <w:r>
+        <w:rPr>
+          <w:highlight w:val="yellow"/>
+        </w:rPr>
+        <w:t>SA</w:t>
+      </w:r>
+      <w:r>
+        <w:rPr>
+          <w:highlight w:val="yellow"/>
+        </w:rPr>
+        <w:t>, is in</w:t>
+      </w:r>
+      <w:r>
+        <w:rPr>
+          <w:highlight w:val="yellow"/>
+        </w:rPr>
+        <w:t>su</w:t>
+      </w:r>
+      <w:r>
+        <w:rPr>
+          <w:highlight w:val="yellow"/>
+        </w:rPr>
+        <w:t>fficient when it comes to giv</w:t>
+      </w:r>
+      <w:r>
+        <w:rPr>
+          <w:highlight w:val="yellow"/>
+        </w:rPr>
+        <w:t>ing</w:t>
+      </w:r>
+      <w:r>
+        <w:rPr>
+          <w:highlight w:val="yellow"/>
+        </w:rPr>
+        <w:t xml:space="preserve"> students a </w:t>
+      </w:r>
+      <w:r>
+        <w:rPr>
+          <w:highlight w:val="yellow"/>
+        </w:rPr>
+        <w:t>concise summary of</w:t>
+      </w:r>
+      <w:r>
+        <w:rPr>
+          <w:highlight w:val="yellow"/>
+        </w:rPr>
+        <w:t xml:space="preserve"> their</w:t>
+      </w:r>
+      <w:r>
+        <w:rPr>
+          <w:highlight w:val="yellow"/>
+        </w:rPr>
+        <w:t xml:space="preserve"> academic</w:t>
+      </w:r>
+      <w:r>
+        <w:rPr>
+          <w:highlight w:val="yellow"/>
+        </w:rPr>
+        <w:t xml:space="preserve"> situation and is too convoluted when it comes to managing the enrolment process</w:t>
+      </w:r>
+      <w:r>
+        <w:rPr>
+          <w:highlight w:val="yellow"/>
+        </w:rPr>
+        <w:t>. The current process in place for dealing with student enrolments has been identified as highly inefficient,</w:t>
+      </w:r>
+      <w:r>
+        <w:rPr>
+          <w:highlight w:val="yellow"/>
+        </w:rPr>
+        <w:t xml:space="preserve"> requiring appositely trained lecturers to go through the process</w:t>
+      </w:r>
+      <w:r>
+        <w:rPr>
+          <w:highlight w:val="yellow"/>
+        </w:rPr>
+        <w:t xml:space="preserve"> and often a heavy burden on the student to fully comprehend</w:t>
+      </w:r>
+      <w:r>
+        <w:rPr>
+          <w:highlight w:val="yellow"/>
+        </w:rPr>
+        <w:t>.</w:t>
+      </w:r>
+      <w:r>
+        <w:t xml:space="preserve"> </w:t>
+      </w:r>
+    </w:p>
+    <w:p>
+      <w:pPr>
+        <w:pStyle w:val="BodyText"/>
+        <w:spacing w:after="0"/>
+      </w:pPr>
+    </w:p>
+    <w:p>
+      <w:pPr>
+        <w:pStyle w:val="BodyText"/>
+        <w:spacing w:after="0"/>
+      </w:pPr>
+      <w:r>
+        <w:t>The SRV</w:t>
+      </w:r>
+      <w:r>
+        <w:t xml:space="preserve"> project</w:t>
+      </w:r>
+      <w:r>
+        <w:t xml:space="preserve"> is</w:t>
+      </w:r>
+      <w:r>
+        <w:t xml:space="preserve"> to be</w:t>
+      </w:r>
+      <w:r>
+        <w:t xml:space="preserve"> part of the larger TAFEBuddy </w:t>
+      </w:r>
+      <w:r>
+        <w:t>S</w:t>
+      </w:r>
+      <w:r>
+        <w:t>ystem, whose purpose is to create a portal for students to easily access all the information they may need during their study path.</w:t>
+      </w:r>
+    </w:p>
+    <w:p>
+      <w:pPr>
+        <w:pStyle w:val="BodyText"/>
+        <w:spacing w:after="0"/>
+      </w:pPr>
+    </w:p>
+    <w:p>
+      <w:pPr>
+        <w:pStyle w:val="BodyText"/>
+        <w:numPr>
+          <w:ilvl w:val="0"/>
+          <w:numId w:val="27"/>
+        </w:numPr>
         <w:spacing w:after="0"/>
       </w:pPr>
       <w:r>
@@ -2330,6 +2835,10 @@
     <w:p>
       <w:pPr>
         <w:pStyle w:val="BodyText"/>
+        <w:numPr>
+          <w:ilvl w:val="0"/>
+          <w:numId w:val="27"/>
+        </w:numPr>
         <w:spacing w:after="0"/>
       </w:pPr>
       <w:r>
@@ -2339,13 +2848,36 @@
     <w:p>
       <w:pPr>
         <w:pStyle w:val="BodyText"/>
-        <w:spacing w:after="0"/>
-      </w:pPr>
-      <w:r>
-        <w:t xml:space="preserve">An admin can view a list of students eligible to request a parchment and can </w:t>
-      </w:r>
-      <w:r>
-        <w:t>manage add, delete or edit the student and lecturer information</w:t>
+        <w:numPr>
+          <w:ilvl w:val="0"/>
+          <w:numId w:val="27"/>
+        </w:numPr>
+        <w:spacing w:after="0"/>
+      </w:pPr>
+      <w:r>
+        <w:t>An admin can view a list of students eligible to request a parchment and can prompt.</w:t>
+      </w:r>
+    </w:p>
+    <w:p>
+      <w:pPr>
+        <w:pStyle w:val="BodyText"/>
+        <w:numPr>
+          <w:ilvl w:val="0"/>
+          <w:numId w:val="27"/>
+        </w:numPr>
+        <w:spacing w:after="0"/>
+      </w:pPr>
+      <w:r>
+        <w:t xml:space="preserve">The </w:t>
+      </w:r>
+      <w:r>
+        <w:t>administration</w:t>
+      </w:r>
+      <w:r>
+        <w:t xml:space="preserve"> staff can review the checklists submitted by the lecture</w:t>
+      </w:r>
+      <w:r>
+        <w:t>.</w:t>
       </w:r>
     </w:p>
     <w:p>
@@ -2361,13 +2893,29 @@
         <w:spacing w:after="0"/>
       </w:pPr>
       <w:r>
+        <w:lastRenderedPageBreak/>
         <w:t>The SRV needs to communicate with the database to retrieve all the relevant information about a student to then display them to the user</w:t>
       </w:r>
       <w:r>
-        <w:t xml:space="preserve">. The application will be granted access to the database </w:t>
-      </w:r>
-      <w:r>
-        <w:t>and data entry fuctionalities will be required.</w:t>
+        <w:t xml:space="preserve">. The application will be granted access to the database just to view </w:t>
+      </w:r>
+      <w:r>
+        <w:t>and retri</w:t>
+      </w:r>
+      <w:r>
+        <w:t>e</w:t>
+      </w:r>
+      <w:r>
+        <w:t>ve data</w:t>
+      </w:r>
+      <w:r>
+        <w:t>. No data entry is allowed at this stage</w:t>
+      </w:r>
+      <w:r>
+        <w:t xml:space="preserve"> but can be considered in the scope of an administrator type user</w:t>
+      </w:r>
+      <w:r>
+        <w:t>.</w:t>
       </w:r>
     </w:p>
     <w:p>
@@ -2382,13 +2930,38 @@
         <w:spacing w:before="0" w:after="0"/>
       </w:pPr>
       <w:r>
-        <w:lastRenderedPageBreak/>
         <w:t>A</w:t>
       </w:r>
       <w:r>
         <w:t>ssumptions and Dependencies</w:t>
       </w:r>
-      <w:bookmarkEnd w:id="7"/>
+      <w:bookmarkEnd w:id="6"/>
+    </w:p>
+    <w:p>
+      <w:pPr>
+        <w:pStyle w:val="InfoBlue"/>
+        <w:spacing w:after="0"/>
+      </w:pPr>
+      <w:r>
+        <w:t xml:space="preserve">[This section describes any key technical feasibility, subsystem or component availability, or other project related assumptions on which the viability of the software described by this </w:t>
+      </w:r>
+      <w:r>
+        <w:rPr>
+          <w:b/>
+          <w:bCs/>
+        </w:rPr>
+        <w:t>S</w:t>
+      </w:r>
+      <w:r>
+        <w:rPr>
+          <w:b/>
+          <w:bCs/>
+        </w:rPr>
+        <w:t>RS</w:t>
+      </w:r>
+      <w:r>
+        <w:t xml:space="preserve"> may be based.]</w:t>
+      </w:r>
     </w:p>
     <w:p>
       <w:pPr>
@@ -2438,19 +3011,37 @@
         <w:spacing w:after="0"/>
       </w:pPr>
       <w:r>
-        <w:t>The data</w:t>
-      </w:r>
-      <w:r>
-        <w:t>set</w:t>
-      </w:r>
-      <w:r>
-        <w:t xml:space="preserve"> inserted in the database </w:t>
-      </w:r>
-      <w:r>
-        <w:t>are</w:t>
-      </w:r>
-      <w:r>
-        <w:t xml:space="preserve"> accurate and always up to date.</w:t>
+        <w:t>The dat</w:t>
+      </w:r>
+      <w:r>
+        <w:t>a</w:t>
+      </w:r>
+      <w:r>
+        <w:t xml:space="preserve"> </w:t>
+      </w:r>
+      <w:r>
+        <w:t>entered</w:t>
+      </w:r>
+      <w:r>
+        <w:t xml:space="preserve"> in the database </w:t>
+      </w:r>
+      <w:r>
+        <w:t>is</w:t>
+      </w:r>
+      <w:r>
+        <w:t xml:space="preserve"> accurate and</w:t>
+      </w:r>
+      <w:r>
+        <w:t xml:space="preserve"> will</w:t>
+      </w:r>
+      <w:r>
+        <w:t xml:space="preserve"> always</w:t>
+      </w:r>
+      <w:r>
+        <w:t xml:space="preserve"> be</w:t>
+      </w:r>
+      <w:r>
+        <w:t xml:space="preserve"> up to date.</w:t>
       </w:r>
     </w:p>
     <w:p>
@@ -2463,7 +3054,13 @@
         <w:spacing w:after="0"/>
       </w:pPr>
       <w:r>
-        <w:t>The SRV project will only focus on one qualification with room for further expansion.</w:t>
+        <w:t>The SRV project will only focus on one</w:t>
+      </w:r>
+      <w:r>
+        <w:t xml:space="preserve"> type of</w:t>
+      </w:r>
+      <w:r>
+        <w:t xml:space="preserve"> qualification with room for further expansion.</w:t>
       </w:r>
     </w:p>
     <w:p>
@@ -2476,7 +3073,15 @@
         <w:spacing w:after="0"/>
       </w:pPr>
       <w:r>
-        <w:t>The users have access to an internet connection.</w:t>
+        <w:t>The users</w:t>
+      </w:r>
+      <w:r>
+        <w:t xml:space="preserve"> will</w:t>
+      </w:r>
+      <w:bookmarkStart w:id="7" w:name="_GoBack"/>
+      <w:bookmarkEnd w:id="7"/>
+      <w:r>
+        <w:t xml:space="preserve"> have access to an internet connection.</w:t>
       </w:r>
     </w:p>
     <w:p>
@@ -2488,7 +3093,6 @@
     <w:p>
       <w:pPr>
         <w:pStyle w:val="Heading1"/>
-        <w:widowControl/>
         <w:spacing w:before="0" w:after="0"/>
       </w:pPr>
       <w:bookmarkStart w:id="8" w:name="_Toc507930721"/>
@@ -2502,18 +3106,38 @@
     </w:p>
     <w:p>
       <w:pPr>
-        <w:pStyle w:val="BodyText"/>
-        <w:spacing w:after="0"/>
-        <w:ind w:left="0"/>
-      </w:pPr>
-    </w:p>
-    <w:p>
-      <w:pPr>
-        <w:pStyle w:val="BodyText"/>
-        <w:spacing w:after="0"/>
-      </w:pPr>
-      <w:r>
-        <w:t>This section provides a detailed description of the features and functionalities of the system.</w:t>
+        <w:pStyle w:val="InfoBlue"/>
+        <w:spacing w:after="0"/>
+      </w:pPr>
+      <w:r>
+        <w:t xml:space="preserve">[This section contains all software requirements to a level of detail sufficient to enable designers to design a system to satisfy those requirements and testers to test that the system satisfies those requirements. </w:t>
+      </w:r>
+      <w:r>
+        <w:t>T</w:t>
+      </w:r>
+      <w:r>
+        <w:t>hese requirements are captured in the use cases and the applicable supplementary specifications.]</w:t>
+      </w:r>
+    </w:p>
+    <w:p>
+      <w:pPr>
+        <w:pStyle w:val="BodyText"/>
+        <w:spacing w:after="0"/>
+      </w:pPr>
+    </w:p>
+    <w:p>
+      <w:pPr>
+        <w:pStyle w:val="BodyText"/>
+        <w:spacing w:after="0"/>
+      </w:pPr>
+      <w:r>
+        <w:t>This section provide</w:t>
+      </w:r>
+      <w:r>
+        <w:t>s</w:t>
+      </w:r>
+      <w:r>
+        <w:t xml:space="preserve"> a detailed description of the features and functionalities of the system.</w:t>
       </w:r>
     </w:p>
     <w:p>
@@ -2531,17 +3155,74 @@
     <w:p>
       <w:pPr>
         <w:pStyle w:val="Heading2"/>
-        <w:widowControl/>
         <w:spacing w:before="0" w:after="0"/>
       </w:pPr>
       <w:bookmarkStart w:id="9" w:name="_Toc507930722"/>
       <w:r>
-        <w:t>Use-Case Specifications</w:t>
+        <w:t xml:space="preserve">Use-Case </w:t>
+      </w:r>
+      <w:r>
+        <w:t>Specifications</w:t>
       </w:r>
       <w:bookmarkEnd w:id="9"/>
     </w:p>
     <w:p>
       <w:pPr>
+        <w:pStyle w:val="InfoBlue"/>
+      </w:pPr>
+      <w:r>
+        <w:t>[</w:t>
+      </w:r>
+      <w:r>
+        <w:t>T</w:t>
+      </w:r>
+      <w:r>
+        <w:t xml:space="preserve">he use cases </w:t>
+      </w:r>
+      <w:r>
+        <w:t xml:space="preserve">mainly </w:t>
+      </w:r>
+      <w:r>
+        <w:t>define the majority of the functional requirements of the system, along with some non-functional requirements</w:t>
+      </w:r>
+      <w:r>
+        <w:rPr>
+          <w:b/>
+          <w:color w:val="FF0000"/>
+        </w:rPr>
+        <w:t xml:space="preserve">. </w:t>
+      </w:r>
+      <w:r>
+        <w:rPr>
+          <w:b/>
+          <w:color w:val="2E74B5" w:themeColor="accent5" w:themeShade="BF"/>
+        </w:rPr>
+        <w:t>For each use case</w:t>
+      </w:r>
+      <w:r>
+        <w:rPr>
+          <w:color w:val="2E74B5" w:themeColor="accent5" w:themeShade="BF"/>
+        </w:rPr>
+        <w:t xml:space="preserve"> </w:t>
+      </w:r>
+      <w:r>
+        <w:t>enclose</w:t>
+      </w:r>
+      <w:r>
+        <w:t xml:space="preserve"> </w:t>
+      </w:r>
+      <w:r>
+        <w:t>in this section</w:t>
+      </w:r>
+      <w:r>
+        <w:t>, m</w:t>
+      </w:r>
+      <w:r>
+        <w:t>ake sure that each requirement is clearly labeled.]</w:t>
+      </w:r>
+    </w:p>
+    <w:p>
+      <w:pPr>
         <w:pStyle w:val="BodyText"/>
       </w:pPr>
     </w:p>
@@ -2578,7 +3259,6 @@
     <w:p>
       <w:pPr>
         <w:pStyle w:val="BodyText"/>
-        <w:widowControl/>
         <w:numPr>
           <w:ilvl w:val="0"/>
           <w:numId w:val="25"/>
@@ -2586,7 +3266,10 @@
         <w:spacing w:after="0"/>
       </w:pPr>
       <w:r>
-        <w:t>Description: A student login to access the result view.</w:t>
+        <w:t>Description</w:t>
+      </w:r>
+      <w:r>
+        <w:t>: A student login to access the result view.</w:t>
       </w:r>
     </w:p>
     <w:p>
@@ -2616,7 +3299,6 @@
     <w:p>
       <w:pPr>
         <w:pStyle w:val="BodyText"/>
-        <w:widowControl/>
         <w:numPr>
           <w:ilvl w:val="0"/>
           <w:numId w:val="25"/>
@@ -2624,7 +3306,10 @@
         <w:spacing w:after="0"/>
       </w:pPr>
       <w:r>
-        <w:t>Description: After logging-in a student is presented with the view of the results of the most recent qualification. If more than one enrolment exists, a drop-down list will be populated with all the qualifications. The student can select one of the qualifications to see the related results.</w:t>
+        <w:t xml:space="preserve">Description: After logging-in a student is presented with the view of the results of the most recent qualification. If more than one enrolment exists, a drop-down list will be populated with all the qualifications. The student can </w:t>
+      </w:r>
+      <w:r>
+        <w:t>select one of the qualifications to see the related results.</w:t>
       </w:r>
     </w:p>
     <w:p>
@@ -2665,7 +3350,6 @@
     <w:p>
       <w:pPr>
         <w:pStyle w:val="BodyText"/>
-        <w:widowControl/>
         <w:numPr>
           <w:ilvl w:val="0"/>
           <w:numId w:val="25"/>
@@ -2676,17 +3360,16 @@
         </w:rPr>
       </w:pPr>
       <w:r>
-        <w:t>Description</w:t>
-      </w:r>
-      <w:r>
-        <w:t>: A student that has successfully completed all the subjects of a qualification can apply to receive a parchment.</w:t>
-      </w:r>
-    </w:p>
-    <w:p>
-      <w:pPr>
-        <w:pStyle w:val="BodyText"/>
-        <w:spacing w:after="0"/>
-        <w:ind w:left="0"/>
+        <w:t xml:space="preserve">Scenario: </w:t>
+      </w:r>
+      <w:r>
+        <w:t>A student that has successfully completed all the subjects of a qualification can apply to receive a parchment.</w:t>
+      </w:r>
+    </w:p>
+    <w:p>
+      <w:pPr>
+        <w:pStyle w:val="BodyText"/>
+        <w:spacing w:after="0"/>
         <w:rPr>
           <w:b/>
         </w:rPr>
@@ -2737,7 +3420,6 @@
     <w:p>
       <w:pPr>
         <w:pStyle w:val="BodyText"/>
-        <w:widowControl/>
         <w:numPr>
           <w:ilvl w:val="0"/>
           <w:numId w:val="25"/>
@@ -2748,7 +3430,13 @@
         </w:rPr>
       </w:pPr>
       <w:r>
-        <w:t>Description: A Lecturer can select from a drop-down list populated with the courses he is registered as a lecturer.</w:t>
+        <w:t>Description</w:t>
+      </w:r>
+      <w:r>
+        <w:t xml:space="preserve">: A Lecturer can </w:t>
+      </w:r>
+      <w:r>
+        <w:t>select from a drop-down list populated with the courses he is registered as a lecturer.</w:t>
       </w:r>
     </w:p>
     <w:p>
@@ -2781,7 +3469,6 @@
     <w:p>
       <w:pPr>
         <w:pStyle w:val="BodyText"/>
-        <w:widowControl/>
         <w:numPr>
           <w:ilvl w:val="0"/>
           <w:numId w:val="25"/>
@@ -2792,6 +3479,7 @@
         </w:rPr>
       </w:pPr>
       <w:r>
+        <w:lastRenderedPageBreak/>
         <w:t>Description: After selecting a course, a different drop-down list will be populated with the students enrolled in that course. The lecturer can select one of the students to access that student’s results view.</w:t>
       </w:r>
     </w:p>
@@ -2838,7 +3526,6 @@
     <w:p>
       <w:pPr>
         <w:pStyle w:val="BodyText"/>
-        <w:widowControl/>
         <w:numPr>
           <w:ilvl w:val="0"/>
           <w:numId w:val="25"/>
@@ -2882,7 +3569,6 @@
     <w:p>
       <w:pPr>
         <w:pStyle w:val="BodyText"/>
-        <w:widowControl/>
         <w:numPr>
           <w:ilvl w:val="0"/>
           <w:numId w:val="25"/>
@@ -2918,27 +3604,8 @@
       <w:pPr>
         <w:pStyle w:val="BodyText"/>
         <w:spacing w:after="0"/>
-        <w:rPr>
-          <w:b/>
-        </w:rPr>
-      </w:pPr>
-    </w:p>
-    <w:p>
-      <w:pPr>
-        <w:pStyle w:val="BodyText"/>
-        <w:spacing w:after="0"/>
-        <w:rPr>
-          <w:b/>
-        </w:rPr>
-      </w:pPr>
-    </w:p>
-    <w:p>
-      <w:pPr>
-        <w:pStyle w:val="BodyText"/>
-        <w:spacing w:after="0"/>
-      </w:pPr>
-      <w:r>
-        <w:lastRenderedPageBreak/>
+      </w:pPr>
+      <w:r>
         <w:t>ACTOR – Admin</w:t>
       </w:r>
     </w:p>
@@ -2966,19 +3633,12 @@
         <w:rPr>
           <w:b/>
         </w:rPr>
-        <w:t xml:space="preserve">Manage </w:t>
-      </w:r>
-      <w:r>
-        <w:rPr>
-          <w:b/>
-        </w:rPr>
-        <w:t>User</w:t>
-      </w:r>
-    </w:p>
-    <w:p>
-      <w:pPr>
-        <w:pStyle w:val="BodyText"/>
-        <w:widowControl/>
+        <w:t>Manage Student</w:t>
+      </w:r>
+    </w:p>
+    <w:p>
+      <w:pPr>
+        <w:pStyle w:val="BodyText"/>
         <w:numPr>
           <w:ilvl w:val="0"/>
           <w:numId w:val="25"/>
@@ -2989,85 +3649,265 @@
         </w:rPr>
       </w:pPr>
       <w:r>
-        <w:t>Description: The Admin can add, remove or edit a</w:t>
-      </w:r>
-      <w:r>
-        <w:t>nother</w:t>
+        <w:t>Description: The Admin can add</w:t>
+      </w:r>
+      <w:r>
+        <w:t>,</w:t>
+      </w:r>
+      <w:r>
+        <w:t xml:space="preserve"> remove</w:t>
+      </w:r>
+      <w:r>
+        <w:t xml:space="preserve"> or edit</w:t>
       </w:r>
       <w:r>
         <w:t xml:space="preserve"> </w:t>
       </w:r>
       <w:r>
-        <w:t>user</w:t>
-      </w:r>
-      <w:r>
-        <w:t>.</w:t>
-      </w:r>
-    </w:p>
-    <w:p>
-      <w:pPr>
-        <w:pStyle w:val="BodyText"/>
-        <w:spacing w:after="0"/>
-      </w:pPr>
-    </w:p>
-    <w:p>
-      <w:pPr>
-        <w:pStyle w:val="Heading2"/>
-        <w:widowControl/>
-      </w:pPr>
-      <w:bookmarkStart w:id="10" w:name="_Toc507930723"/>
-      <w:r>
-        <w:t>Supplementary Requirements</w:t>
-      </w:r>
-      <w:bookmarkEnd w:id="10"/>
-      <w:r>
-        <w:t xml:space="preserve"> </w:t>
-      </w:r>
-    </w:p>
-    <w:p>
-      <w:pPr>
-        <w:pStyle w:val="BodyText"/>
-        <w:widowControl/>
-        <w:ind w:left="1080"/>
-      </w:pPr>
-    </w:p>
-    <w:p>
-      <w:pPr>
-        <w:pStyle w:val="BodyText"/>
-        <w:widowControl/>
+        <w:t>a student and can access a student’s result view.</w:t>
+      </w:r>
+    </w:p>
+    <w:p>
+      <w:pPr>
+        <w:pStyle w:val="BodyText"/>
+        <w:spacing w:after="0"/>
+        <w:rPr>
+          <w:b/>
+        </w:rPr>
+      </w:pPr>
+    </w:p>
+    <w:p>
+      <w:pPr>
+        <w:pStyle w:val="BodyText"/>
+        <w:spacing w:after="0"/>
+        <w:rPr>
+          <w:b/>
+        </w:rPr>
+      </w:pPr>
+      <w:r>
+        <w:t xml:space="preserve">Use Case: </w:t>
+      </w:r>
+      <w:r>
+        <w:rPr>
+          <w:b/>
+        </w:rPr>
+        <w:t>Manage Lecturer</w:t>
+      </w:r>
+    </w:p>
+    <w:p>
+      <w:pPr>
+        <w:pStyle w:val="BodyText"/>
         <w:numPr>
           <w:ilvl w:val="0"/>
           <w:numId w:val="25"/>
         </w:numPr>
-      </w:pPr>
-      <w:r>
-        <w:t>The SRV is going to be responsive. It can be visualized on any kind of devices.</w:t>
-      </w:r>
-    </w:p>
-    <w:p>
-      <w:pPr>
-        <w:pStyle w:val="BodyText"/>
-        <w:widowControl/>
+        <w:spacing w:after="0"/>
+        <w:rPr>
+          <w:b/>
+        </w:rPr>
+      </w:pPr>
+      <w:r>
+        <w:t>Description: The Admin can add, remove or edit a Lecturer.</w:t>
+      </w:r>
+    </w:p>
+    <w:p>
+      <w:pPr>
+        <w:pStyle w:val="BodyText"/>
+        <w:spacing w:after="0"/>
+        <w:rPr>
+          <w:b/>
+        </w:rPr>
+      </w:pPr>
+    </w:p>
+    <w:p>
+      <w:pPr>
+        <w:pStyle w:val="BodyText"/>
+        <w:spacing w:after="0"/>
+        <w:rPr>
+          <w:b/>
+        </w:rPr>
+      </w:pPr>
+      <w:r>
+        <w:t xml:space="preserve">Use Case: </w:t>
+      </w:r>
+      <w:r>
+        <w:rPr>
+          <w:b/>
+        </w:rPr>
+        <w:t>Manage Admin</w:t>
+      </w:r>
+    </w:p>
+    <w:p>
+      <w:pPr>
+        <w:pStyle w:val="BodyText"/>
         <w:numPr>
           <w:ilvl w:val="0"/>
           <w:numId w:val="25"/>
         </w:numPr>
-      </w:pPr>
-      <w:r>
-        <w:t>The color palette comes from TAFESA graphic norm manual.</w:t>
-      </w:r>
-    </w:p>
-    <w:p>
-      <w:pPr>
-        <w:pStyle w:val="BodyText"/>
-        <w:widowControl/>
+        <w:spacing w:after="0"/>
+      </w:pPr>
+      <w:r>
+        <w:t>Description: The Admin can add, remove or edit another admin.</w:t>
+      </w:r>
+    </w:p>
+    <w:p>
+      <w:pPr>
+        <w:pStyle w:val="BodyText"/>
+        <w:spacing w:after="0"/>
+      </w:pPr>
+    </w:p>
+    <w:p>
+      <w:pPr>
+        <w:pStyle w:val="BodyText"/>
+        <w:spacing w:after="0"/>
+      </w:pPr>
+    </w:p>
+    <w:p>
+      <w:pPr>
+        <w:pStyle w:val="BodyText"/>
+        <w:spacing w:after="0"/>
+      </w:pPr>
+    </w:p>
+    <w:p>
+      <w:pPr>
+        <w:pStyle w:val="Heading2"/>
+      </w:pPr>
+      <w:bookmarkStart w:id="10" w:name="_Toc507930723"/>
+      <w:r>
+        <w:t>Supplementary Requirements</w:t>
+      </w:r>
+      <w:bookmarkEnd w:id="10"/>
+      <w:r>
+        <w:t xml:space="preserve"> </w:t>
+      </w:r>
+    </w:p>
+    <w:p>
+      <w:pPr>
+        <w:pStyle w:val="InfoBlue"/>
+      </w:pPr>
+      <w:r>
+        <w:t>[Supplementary Specifications capture requirements that are not included in the use cases. The specific requirements from the Supplementary Specifications, which are applicable to this subsystem or feature, should be included here and refined to the necessary level of detail to describe this subsystem or feature.  These may be captured directly in this document or referred to as separate Supplementary Specifications, which may be used as an enclosure at this point. Make sure that each requirement is clearly labeled.]</w:t>
+      </w:r>
+    </w:p>
+    <w:p>
+      <w:pPr>
+        <w:pStyle w:val="BodyText"/>
         <w:numPr>
           <w:ilvl w:val="0"/>
           <w:numId w:val="25"/>
         </w:numPr>
       </w:pPr>
       <w:r>
+        <w:t>The SRV is going to be responsive. It can be visualized on any kind of devices.</w:t>
+      </w:r>
+    </w:p>
+    <w:p>
+      <w:pPr>
+        <w:pStyle w:val="BodyText"/>
+        <w:numPr>
+          <w:ilvl w:val="0"/>
+          <w:numId w:val="25"/>
+        </w:numPr>
+      </w:pPr>
+      <w:r>
+        <w:t>The color palette comes from TAFESA graphic norm manual.</w:t>
+      </w:r>
+    </w:p>
+    <w:p>
+      <w:pPr>
+        <w:pStyle w:val="BodyText"/>
+        <w:numPr>
+          <w:ilvl w:val="0"/>
+          <w:numId w:val="25"/>
+        </w:numPr>
+      </w:pPr>
+      <w:r>
         <w:t>The database will be in a web server.</w:t>
+      </w:r>
+    </w:p>
+    <w:p>
+      <w:pPr>
+        <w:pStyle w:val="BodyText"/>
+      </w:pPr>
+    </w:p>
+    <w:p>
+      <w:pPr>
+        <w:pStyle w:val="Heading1"/>
+      </w:pPr>
+      <w:bookmarkStart w:id="11" w:name="_Toc507930724"/>
+      <w:r>
+        <w:t>Supporting Information</w:t>
+      </w:r>
+      <w:bookmarkEnd w:id="11"/>
+    </w:p>
+    <w:p>
+      <w:pPr>
+        <w:pStyle w:val="InfoBlue"/>
+      </w:pPr>
+      <w:r>
+        <w:t>[</w:t>
+      </w:r>
+      <w:r>
+        <w:t>May</w:t>
+      </w:r>
+      <w:r>
+        <w:t xml:space="preserve"> includes:</w:t>
+      </w:r>
+    </w:p>
+    <w:p>
+      <w:pPr>
+        <w:pStyle w:val="InfoBlue"/>
+        <w:numPr>
+          <w:ilvl w:val="0"/>
+          <w:numId w:val="23"/>
+        </w:numPr>
+      </w:pPr>
+      <w:r>
+        <w:t>Index</w:t>
+      </w:r>
+    </w:p>
+    <w:p>
+      <w:pPr>
+        <w:pStyle w:val="InfoBlue"/>
+        <w:numPr>
+          <w:ilvl w:val="0"/>
+          <w:numId w:val="23"/>
+        </w:numPr>
+      </w:pPr>
+      <w:r>
+        <w:t>Appendices</w:t>
+      </w:r>
+    </w:p>
+    <w:p>
+      <w:pPr>
+        <w:pStyle w:val="InfoBlue"/>
+        <w:numPr>
+          <w:ilvl w:val="0"/>
+          <w:numId w:val="23"/>
+        </w:numPr>
+      </w:pPr>
+      <w:r>
+        <w:t xml:space="preserve">e.g. </w:t>
+      </w:r>
+      <w:r>
+        <w:t xml:space="preserve">may include use-case storyboards or user-interface prototypes. When appendices are included, the </w:t>
+      </w:r>
+      <w:r>
+        <w:rPr>
+          <w:b/>
+          <w:bCs/>
+        </w:rPr>
+        <w:t>S</w:t>
+      </w:r>
+      <w:r>
+        <w:rPr>
+          <w:b/>
+          <w:bCs/>
+        </w:rPr>
+        <w:t xml:space="preserve">RS </w:t>
+      </w:r>
+      <w:r>
+        <w:t>should explicitly state whether or not the appendices are to be considered part of the requirements.]</w:t>
       </w:r>
     </w:p>
     <w:sectPr>
@@ -3205,19 +4045,7 @@
             <w:sym w:font="Symbol" w:char="F0D3"/>
           </w:r>
           <w:r>
-            <w:fldChar w:fldCharType="begin"/>
-          </w:r>
-          <w:r>
-            <w:instrText xml:space="preserve"> DOCPROPERTY "Company"  \* MERGEFORMAT </w:instrText>
-          </w:r>
-          <w:r>
-            <w:fldChar w:fldCharType="separate"/>
-          </w:r>
-          <w:r>
-            <w:t>&lt;ITWorks&gt;</w:t>
-          </w:r>
-          <w:r>
-            <w:fldChar w:fldCharType="end"/>
+            <w:t>ITWorks</w:t>
           </w:r>
           <w:r>
             <w:t xml:space="preserve">, </w:t>
@@ -3398,7 +4226,7 @@
         <w:b/>
         <w:sz w:val="36"/>
       </w:rPr>
-      <w:t>&lt;ITWorks&gt;</w:t>
+      <w:t>ITWorks</w:t>
     </w:r>
     <w:r>
       <w:rPr>
@@ -3455,7 +4283,7 @@
         </w:tcPr>
         <w:p>
           <w:r>
-            <w:t>TAFE Buddy</w:t>
+            <w:t xml:space="preserve">Student Results View (SRV) </w:t>
           </w:r>
         </w:p>
       </w:tc>
@@ -3472,7 +4300,10 @@
             <w:ind w:right="68"/>
           </w:pPr>
           <w:r>
-            <w:t xml:space="preserve">  Version:           1.0</w:t>
+            <w:t xml:space="preserve">  Version:</w:t>
+          </w:r>
+          <w:r>
+            <w:t xml:space="preserve"> 0.0.1</w:t>
           </w:r>
         </w:p>
       </w:tc>
@@ -3483,11 +4314,21 @@
           <w:tcW w:w="6379" w:type="dxa"/>
         </w:tcPr>
         <w:p>
-          <w:fldSimple w:instr=" TITLE  \* MERGEFORMAT ">
-            <w:r>
-              <w:t>Software Requirements Specification</w:t>
-            </w:r>
-          </w:fldSimple>
+          <w:r>
+            <w:fldChar w:fldCharType="begin"/>
+          </w:r>
+          <w:r>
+            <w:instrText xml:space="preserve"> TITLE  \* MERGEFORMAT </w:instrText>
+          </w:r>
+          <w:r>
+            <w:fldChar w:fldCharType="separate"/>
+          </w:r>
+          <w:r>
+            <w:t>Software Requirements Specification</w:t>
+          </w:r>
+          <w:r>
+            <w:fldChar w:fldCharType="end"/>
+          </w:r>
         </w:p>
       </w:tc>
       <w:tc>
@@ -3499,28 +4340,7 @@
             <w:t xml:space="preserve">  Date:  </w:t>
           </w:r>
           <w:r>
-            <w:t>24</w:t>
-          </w:r>
-          <w:r>
-            <w:t>/</w:t>
-          </w:r>
-          <w:r>
-            <w:t>0</w:t>
-          </w:r>
-          <w:r>
-            <w:t>5</w:t>
-          </w:r>
-          <w:r>
-            <w:t>/</w:t>
-          </w:r>
-          <w:r>
-            <w:t>20</w:t>
-          </w:r>
-          <w:r>
-            <w:t>1</w:t>
-          </w:r>
-          <w:r>
-            <w:t>9</w:t>
+            <w:t>Today</w:t>
           </w:r>
         </w:p>
       </w:tc>
@@ -3533,7 +4353,7 @@
         </w:tcPr>
         <w:p>
           <w:r>
-            <w:t>SRV</w:t>
+            <w:t>TAFEBuddy</w:t>
           </w:r>
         </w:p>
       </w:tc>
@@ -3947,6 +4767,119 @@
     </w:lvl>
   </w:abstractNum>
   <w:abstractNum w:abstractNumId="11" w15:restartNumberingAfterBreak="0">
+    <w:nsid w:val="359A0A4C"/>
+    <w:multiLevelType w:val="hybridMultilevel"/>
+    <w:tmpl w:val="514A1A0A"/>
+    <w:lvl w:ilvl="0" w:tplc="0C090001">
+      <w:start w:val="1"/>
+      <w:numFmt w:val="bullet"/>
+      <w:lvlText w:val=""/>
+      <w:lvlJc w:val="left"/>
+      <w:pPr>
+        <w:ind w:left="1440" w:hanging="360"/>
+      </w:pPr>
+      <w:rPr>
+        <w:rFonts w:ascii="Symbol" w:hAnsi="Symbol" w:hint="default"/>
+      </w:rPr>
+    </w:lvl>
+    <w:lvl w:ilvl="1" w:tplc="0C090003" w:tentative="1">
+      <w:start w:val="1"/>
+      <w:numFmt w:val="bullet"/>
+      <w:lvlText w:val="o"/>
+      <w:lvlJc w:val="left"/>
+      <w:pPr>
+        <w:ind w:left="2160" w:hanging="360"/>
+      </w:pPr>
+      <w:rPr>
+        <w:rFonts w:ascii="Courier New" w:hAnsi="Courier New" w:cs="Courier New" w:hint="default"/>
+      </w:rPr>
+    </w:lvl>
+    <w:lvl w:ilvl="2" w:tplc="0C090005" w:tentative="1">
+      <w:start w:val="1"/>
+      <w:numFmt w:val="bullet"/>
+      <w:lvlText w:val=""/>
+      <w:lvlJc w:val="left"/>
+      <w:pPr>
+        <w:ind w:left="2880" w:hanging="360"/>
+      </w:pPr>
+      <w:rPr>
+        <w:rFonts w:ascii="Wingdings" w:hAnsi="Wingdings" w:hint="default"/>
+      </w:rPr>
+    </w:lvl>
+    <w:lvl w:ilvl="3" w:tplc="0C090001" w:tentative="1">
+      <w:start w:val="1"/>
+      <w:numFmt w:val="bullet"/>
+      <w:lvlText w:val=""/>
+      <w:lvlJc w:val="left"/>
+      <w:pPr>
+        <w:ind w:left="3600" w:hanging="360"/>
+      </w:pPr>
+      <w:rPr>
+        <w:rFonts w:ascii="Symbol" w:hAnsi="Symbol" w:hint="default"/>
+      </w:rPr>
+    </w:lvl>
+    <w:lvl w:ilvl="4" w:tplc="0C090003" w:tentative="1">
+      <w:start w:val="1"/>
+      <w:numFmt w:val="bullet"/>
+      <w:lvlText w:val="o"/>
+      <w:lvlJc w:val="left"/>
+      <w:pPr>
+        <w:ind w:left="4320" w:hanging="360"/>
+      </w:pPr>
+      <w:rPr>
+        <w:rFonts w:ascii="Courier New" w:hAnsi="Courier New" w:cs="Courier New" w:hint="default"/>
+      </w:rPr>
+    </w:lvl>
+    <w:lvl w:ilvl="5" w:tplc="0C090005" w:tentative="1">
+      <w:start w:val="1"/>
+      <w:numFmt w:val="bullet"/>
+      <w:lvlText w:val=""/>
+      <w:lvlJc w:val="left"/>
+      <w:pPr>
+        <w:ind w:left="5040" w:hanging="360"/>
+      </w:pPr>
+      <w:rPr>
+        <w:rFonts w:ascii="Wingdings" w:hAnsi="Wingdings" w:hint="default"/>
+      </w:rPr>
+    </w:lvl>
+    <w:lvl w:ilvl="6" w:tplc="0C090001" w:tentative="1">
+      <w:start w:val="1"/>
+      <w:numFmt w:val="bullet"/>
+      <w:lvlText w:val=""/>
+      <w:lvlJc w:val="left"/>
+      <w:pPr>
+        <w:ind w:left="5760" w:hanging="360"/>
+      </w:pPr>
+      <w:rPr>
+        <w:rFonts w:ascii="Symbol" w:hAnsi="Symbol" w:hint="default"/>
+      </w:rPr>
+    </w:lvl>
+    <w:lvl w:ilvl="7" w:tplc="0C090003" w:tentative="1">
+      <w:start w:val="1"/>
+      <w:numFmt w:val="bullet"/>
+      <w:lvlText w:val="o"/>
+      <w:lvlJc w:val="left"/>
+      <w:pPr>
+        <w:ind w:left="6480" w:hanging="360"/>
+      </w:pPr>
+      <w:rPr>
+        <w:rFonts w:ascii="Courier New" w:hAnsi="Courier New" w:cs="Courier New" w:hint="default"/>
+      </w:rPr>
+    </w:lvl>
+    <w:lvl w:ilvl="8" w:tplc="0C090005" w:tentative="1">
+      <w:start w:val="1"/>
+      <w:numFmt w:val="bullet"/>
+      <w:lvlText w:val=""/>
+      <w:lvlJc w:val="left"/>
+      <w:pPr>
+        <w:ind w:left="7200" w:hanging="360"/>
+      </w:pPr>
+      <w:rPr>
+        <w:rFonts w:ascii="Wingdings" w:hAnsi="Wingdings" w:hint="default"/>
+      </w:rPr>
+    </w:lvl>
+  </w:abstractNum>
+  <w:abstractNum w:abstractNumId="12" w15:restartNumberingAfterBreak="0">
     <w:nsid w:val="369D5471"/>
     <w:multiLevelType w:val="singleLevel"/>
     <w:tmpl w:val="04090001"/>
@@ -3966,7 +4899,7 @@
       </w:rPr>
     </w:lvl>
   </w:abstractNum>
-  <w:abstractNum w:abstractNumId="12" w15:restartNumberingAfterBreak="0">
+  <w:abstractNum w:abstractNumId="13" w15:restartNumberingAfterBreak="0">
     <w:nsid w:val="3F0447D1"/>
     <w:multiLevelType w:val="hybridMultilevel"/>
     <w:tmpl w:val="FF96A2E0"/>
@@ -4082,7 +5015,7 @@
       </w:pPr>
     </w:lvl>
   </w:abstractNum>
-  <w:abstractNum w:abstractNumId="13" w15:restartNumberingAfterBreak="0">
+  <w:abstractNum w:abstractNumId="14" w15:restartNumberingAfterBreak="0">
     <w:nsid w:val="42B97F7B"/>
     <w:multiLevelType w:val="singleLevel"/>
     <w:tmpl w:val="04090001"/>
@@ -4102,7 +5035,7 @@
       </w:rPr>
     </w:lvl>
   </w:abstractNum>
-  <w:abstractNum w:abstractNumId="14" w15:restartNumberingAfterBreak="0">
+  <w:abstractNum w:abstractNumId="15" w15:restartNumberingAfterBreak="0">
     <w:nsid w:val="49E170D0"/>
     <w:multiLevelType w:val="singleLevel"/>
     <w:tmpl w:val="04090001"/>
@@ -4122,7 +5055,7 @@
       </w:rPr>
     </w:lvl>
   </w:abstractNum>
-  <w:abstractNum w:abstractNumId="15" w15:restartNumberingAfterBreak="0">
+  <w:abstractNum w:abstractNumId="16" w15:restartNumberingAfterBreak="0">
     <w:nsid w:val="4F64732B"/>
     <w:multiLevelType w:val="singleLevel"/>
     <w:tmpl w:val="04090001"/>
@@ -4142,7 +5075,7 @@
       </w:rPr>
     </w:lvl>
   </w:abstractNum>
-  <w:abstractNum w:abstractNumId="16" w15:restartNumberingAfterBreak="0">
+  <w:abstractNum w:abstractNumId="17" w15:restartNumberingAfterBreak="0">
     <w:nsid w:val="52DF734E"/>
     <w:multiLevelType w:val="singleLevel"/>
     <w:tmpl w:val="04090001"/>
@@ -4162,7 +5095,120 @@
       </w:rPr>
     </w:lvl>
   </w:abstractNum>
-  <w:abstractNum w:abstractNumId="17" w15:restartNumberingAfterBreak="0">
+  <w:abstractNum w:abstractNumId="18" w15:restartNumberingAfterBreak="0">
+    <w:nsid w:val="595C74D0"/>
+    <w:multiLevelType w:val="hybridMultilevel"/>
+    <w:tmpl w:val="1BA4D6BC"/>
+    <w:lvl w:ilvl="0" w:tplc="0C090001">
+      <w:start w:val="1"/>
+      <w:numFmt w:val="bullet"/>
+      <w:lvlText w:val=""/>
+      <w:lvlJc w:val="left"/>
+      <w:pPr>
+        <w:ind w:left="1440" w:hanging="360"/>
+      </w:pPr>
+      <w:rPr>
+        <w:rFonts w:ascii="Symbol" w:hAnsi="Symbol" w:hint="default"/>
+      </w:rPr>
+    </w:lvl>
+    <w:lvl w:ilvl="1" w:tplc="0C090003" w:tentative="1">
+      <w:start w:val="1"/>
+      <w:numFmt w:val="bullet"/>
+      <w:lvlText w:val="o"/>
+      <w:lvlJc w:val="left"/>
+      <w:pPr>
+        <w:ind w:left="2160" w:hanging="360"/>
+      </w:pPr>
+      <w:rPr>
+        <w:rFonts w:ascii="Courier New" w:hAnsi="Courier New" w:cs="Courier New" w:hint="default"/>
+      </w:rPr>
+    </w:lvl>
+    <w:lvl w:ilvl="2" w:tplc="0C090005" w:tentative="1">
+      <w:start w:val="1"/>
+      <w:numFmt w:val="bullet"/>
+      <w:lvlText w:val=""/>
+      <w:lvlJc w:val="left"/>
+      <w:pPr>
+        <w:ind w:left="2880" w:hanging="360"/>
+      </w:pPr>
+      <w:rPr>
+        <w:rFonts w:ascii="Wingdings" w:hAnsi="Wingdings" w:hint="default"/>
+      </w:rPr>
+    </w:lvl>
+    <w:lvl w:ilvl="3" w:tplc="0C090001" w:tentative="1">
+      <w:start w:val="1"/>
+      <w:numFmt w:val="bullet"/>
+      <w:lvlText w:val=""/>
+      <w:lvlJc w:val="left"/>
+      <w:pPr>
+        <w:ind w:left="3600" w:hanging="360"/>
+      </w:pPr>
+      <w:rPr>
+        <w:rFonts w:ascii="Symbol" w:hAnsi="Symbol" w:hint="default"/>
+      </w:rPr>
+    </w:lvl>
+    <w:lvl w:ilvl="4" w:tplc="0C090003" w:tentative="1">
+      <w:start w:val="1"/>
+      <w:numFmt w:val="bullet"/>
+      <w:lvlText w:val="o"/>
+      <w:lvlJc w:val="left"/>
+      <w:pPr>
+        <w:ind w:left="4320" w:hanging="360"/>
+      </w:pPr>
+      <w:rPr>
+        <w:rFonts w:ascii="Courier New" w:hAnsi="Courier New" w:cs="Courier New" w:hint="default"/>
+      </w:rPr>
+    </w:lvl>
+    <w:lvl w:ilvl="5" w:tplc="0C090005" w:tentative="1">
+      <w:start w:val="1"/>
+      <w:numFmt w:val="bullet"/>
+      <w:lvlText w:val=""/>
+      <w:lvlJc w:val="left"/>
+      <w:pPr>
+        <w:ind w:left="5040" w:hanging="360"/>
+      </w:pPr>
+      <w:rPr>
+        <w:rFonts w:ascii="Wingdings" w:hAnsi="Wingdings" w:hint="default"/>
+      </w:rPr>
+    </w:lvl>
+    <w:lvl w:ilvl="6" w:tplc="0C090001" w:tentative="1">
+      <w:start w:val="1"/>
+      <w:numFmt w:val="bullet"/>
+      <w:lvlText w:val=""/>
+      <w:lvlJc w:val="left"/>
+      <w:pPr>
+        <w:ind w:left="5760" w:hanging="360"/>
+      </w:pPr>
+      <w:rPr>
+        <w:rFonts w:ascii="Symbol" w:hAnsi="Symbol" w:hint="default"/>
+      </w:rPr>
+    </w:lvl>
+    <w:lvl w:ilvl="7" w:tplc="0C090003" w:tentative="1">
+      <w:start w:val="1"/>
+      <w:numFmt w:val="bullet"/>
+      <w:lvlText w:val="o"/>
+      <w:lvlJc w:val="left"/>
+      <w:pPr>
+        <w:ind w:left="6480" w:hanging="360"/>
+      </w:pPr>
+      <w:rPr>
+        <w:rFonts w:ascii="Courier New" w:hAnsi="Courier New" w:cs="Courier New" w:hint="default"/>
+      </w:rPr>
+    </w:lvl>
+    <w:lvl w:ilvl="8" w:tplc="0C090005" w:tentative="1">
+      <w:start w:val="1"/>
+      <w:numFmt w:val="bullet"/>
+      <w:lvlText w:val=""/>
+      <w:lvlJc w:val="left"/>
+      <w:pPr>
+        <w:ind w:left="7200" w:hanging="360"/>
+      </w:pPr>
+      <w:rPr>
+        <w:rFonts w:ascii="Wingdings" w:hAnsi="Wingdings" w:hint="default"/>
+      </w:rPr>
+    </w:lvl>
+  </w:abstractNum>
+  <w:abstractNum w:abstractNumId="19" w15:restartNumberingAfterBreak="0">
     <w:nsid w:val="5F267782"/>
     <w:multiLevelType w:val="hybridMultilevel"/>
     <w:tmpl w:val="29FE63CA"/>
@@ -4275,7 +5321,7 @@
       </w:rPr>
     </w:lvl>
   </w:abstractNum>
-  <w:abstractNum w:abstractNumId="18" w15:restartNumberingAfterBreak="0">
+  <w:abstractNum w:abstractNumId="20" w15:restartNumberingAfterBreak="0">
     <w:nsid w:val="6D2F7D46"/>
     <w:multiLevelType w:val="singleLevel"/>
     <w:tmpl w:val="04090001"/>
@@ -4295,7 +5341,7 @@
       </w:rPr>
     </w:lvl>
   </w:abstractNum>
-  <w:abstractNum w:abstractNumId="19" w15:restartNumberingAfterBreak="0">
+  <w:abstractNum w:abstractNumId="21" w15:restartNumberingAfterBreak="0">
     <w:nsid w:val="71F21F2A"/>
     <w:multiLevelType w:val="singleLevel"/>
     <w:tmpl w:val="04090001"/>
@@ -4315,7 +5361,7 @@
       </w:rPr>
     </w:lvl>
   </w:abstractNum>
-  <w:abstractNum w:abstractNumId="20" w15:restartNumberingAfterBreak="0">
+  <w:abstractNum w:abstractNumId="22" w15:restartNumberingAfterBreak="0">
     <w:nsid w:val="743601FB"/>
     <w:multiLevelType w:val="singleLevel"/>
     <w:tmpl w:val="04090001"/>
@@ -4335,7 +5381,7 @@
       </w:rPr>
     </w:lvl>
   </w:abstractNum>
-  <w:abstractNum w:abstractNumId="21" w15:restartNumberingAfterBreak="0">
+  <w:abstractNum w:abstractNumId="23" w15:restartNumberingAfterBreak="0">
     <w:nsid w:val="756150CA"/>
     <w:multiLevelType w:val="singleLevel"/>
     <w:tmpl w:val="04090001"/>
@@ -4355,7 +5401,7 @@
       </w:rPr>
     </w:lvl>
   </w:abstractNum>
-  <w:abstractNum w:abstractNumId="22" w15:restartNumberingAfterBreak="0">
+  <w:abstractNum w:abstractNumId="24" w15:restartNumberingAfterBreak="0">
     <w:nsid w:val="7B082D22"/>
     <w:multiLevelType w:val="multilevel"/>
     <w:tmpl w:val="65E8E908"/>
@@ -4469,7 +5515,7 @@
       </w:pPr>
     </w:lvl>
   </w:abstractNum>
-  <w:abstractNum w:abstractNumId="23" w15:restartNumberingAfterBreak="0">
+  <w:abstractNum w:abstractNumId="25" w15:restartNumberingAfterBreak="0">
     <w:nsid w:val="7BE434D7"/>
     <w:multiLevelType w:val="singleLevel"/>
     <w:tmpl w:val="04090001"/>
@@ -4496,13 +5542,13 @@
     <w:abstractNumId w:val="10"/>
   </w:num>
   <w:num w:numId="3">
-    <w:abstractNumId w:val="23"/>
+    <w:abstractNumId w:val="25"/>
   </w:num>
   <w:num w:numId="4">
-    <w:abstractNumId w:val="16"/>
+    <w:abstractNumId w:val="17"/>
   </w:num>
   <w:num w:numId="5">
-    <w:abstractNumId w:val="15"/>
+    <w:abstractNumId w:val="16"/>
   </w:num>
   <w:num w:numId="6">
     <w:abstractNumId w:val="1"/>
@@ -4525,19 +5571,19 @@
     <w:abstractNumId w:val="2"/>
   </w:num>
   <w:num w:numId="8">
-    <w:abstractNumId w:val="21"/>
+    <w:abstractNumId w:val="23"/>
   </w:num>
   <w:num w:numId="9">
     <w:abstractNumId w:val="3"/>
   </w:num>
   <w:num w:numId="10">
-    <w:abstractNumId w:val="11"/>
+    <w:abstractNumId w:val="12"/>
   </w:num>
   <w:num w:numId="11">
     <w:abstractNumId w:val="9"/>
   </w:num>
   <w:num w:numId="12">
-    <w:abstractNumId w:val="20"/>
+    <w:abstractNumId w:val="22"/>
   </w:num>
   <w:num w:numId="13">
     <w:abstractNumId w:val="8"/>
@@ -4546,16 +5592,16 @@
     <w:abstractNumId w:val="4"/>
   </w:num>
   <w:num w:numId="15">
-    <w:abstractNumId w:val="19"/>
+    <w:abstractNumId w:val="21"/>
   </w:num>
   <w:num w:numId="16">
-    <w:abstractNumId w:val="14"/>
+    <w:abstractNumId w:val="15"/>
   </w:num>
   <w:num w:numId="17">
     <w:abstractNumId w:val="5"/>
   </w:num>
   <w:num w:numId="18">
-    <w:abstractNumId w:val="13"/>
+    <w:abstractNumId w:val="14"/>
   </w:num>
   <w:num w:numId="19">
     <w:abstractNumId w:val="1"/>
@@ -4579,19 +5625,25 @@
     <w:abstractNumId w:val="6"/>
   </w:num>
   <w:num w:numId="21">
-    <w:abstractNumId w:val="18"/>
+    <w:abstractNumId w:val="20"/>
   </w:num>
   <w:num w:numId="22">
-    <w:abstractNumId w:val="12"/>
+    <w:abstractNumId w:val="13"/>
   </w:num>
   <w:num w:numId="23">
     <w:abstractNumId w:val="7"/>
   </w:num>
   <w:num w:numId="24">
-    <w:abstractNumId w:val="22"/>
+    <w:abstractNumId w:val="24"/>
   </w:num>
   <w:num w:numId="25">
-    <w:abstractNumId w:val="17"/>
+    <w:abstractNumId w:val="19"/>
+  </w:num>
+  <w:num w:numId="26">
+    <w:abstractNumId w:val="18"/>
+  </w:num>
+  <w:num w:numId="27">
+    <w:abstractNumId w:val="11"/>
   </w:num>
 </w:numbering>
 </file>
@@ -4605,19 +5657,24 @@
         <w:lang w:val="en-AU" w:eastAsia="en-AU" w:bidi="ar-SA"/>
       </w:rPr>
     </w:rPrDefault>
-    <w:pPrDefault/>
+    <w:pPrDefault>
+      <w:pPr>
+        <w:spacing w:line="240" w:lineRule="atLeast"/>
+        <w:ind w:left="720"/>
+      </w:pPr>
+    </w:pPrDefault>
   </w:docDefaults>
-  <w:latentStyles w:defLockedState="0" w:defUIPriority="99" w:defSemiHidden="0" w:defUnhideWhenUsed="0" w:defQFormat="0" w:count="375">
+  <w:latentStyles w:defLockedState="0" w:defUIPriority="99" w:defSemiHidden="0" w:defUnhideWhenUsed="0" w:defQFormat="0" w:count="377">
     <w:lsdException w:name="Normal" w:uiPriority="0" w:qFormat="1"/>
-    <w:lsdException w:name="heading 1" w:uiPriority="0" w:qFormat="1"/>
-    <w:lsdException w:name="heading 2" w:uiPriority="0" w:qFormat="1"/>
-    <w:lsdException w:name="heading 3" w:uiPriority="0" w:qFormat="1"/>
-    <w:lsdException w:name="heading 4" w:uiPriority="0" w:qFormat="1"/>
-    <w:lsdException w:name="heading 5" w:uiPriority="0" w:qFormat="1"/>
-    <w:lsdException w:name="heading 6" w:uiPriority="0" w:qFormat="1"/>
-    <w:lsdException w:name="heading 7" w:uiPriority="0" w:qFormat="1"/>
-    <w:lsdException w:name="heading 8" w:uiPriority="0" w:qFormat="1"/>
-    <w:lsdException w:name="heading 9" w:uiPriority="0" w:qFormat="1"/>
+    <w:lsdException w:name="heading 1" w:uiPriority="9" w:qFormat="1"/>
+    <w:lsdException w:name="heading 2" w:uiPriority="9" w:qFormat="1"/>
+    <w:lsdException w:name="heading 3" w:uiPriority="9" w:qFormat="1"/>
+    <w:lsdException w:name="heading 4" w:uiPriority="9" w:qFormat="1"/>
+    <w:lsdException w:name="heading 5" w:uiPriority="9" w:qFormat="1"/>
+    <w:lsdException w:name="heading 6" w:uiPriority="9" w:qFormat="1"/>
+    <w:lsdException w:name="heading 7" w:uiPriority="9" w:qFormat="1"/>
+    <w:lsdException w:name="heading 8" w:uiPriority="9" w:qFormat="1"/>
+    <w:lsdException w:name="heading 9" w:uiPriority="9" w:qFormat="1"/>
     <w:lsdException w:name="index 1" w:semiHidden="1" w:unhideWhenUsed="1"/>
     <w:lsdException w:name="index 2" w:semiHidden="1" w:unhideWhenUsed="1"/>
     <w:lsdException w:name="index 3" w:semiHidden="1" w:unhideWhenUsed="1"/>
@@ -4983,14 +6040,12 @@
     <w:lsdException w:name="Smart Hyperlink" w:semiHidden="1" w:unhideWhenUsed="1"/>
     <w:lsdException w:name="Hashtag" w:semiHidden="1" w:unhideWhenUsed="1"/>
     <w:lsdException w:name="Unresolved Mention" w:semiHidden="1" w:unhideWhenUsed="1"/>
+    <w:lsdException w:name="Smart Link" w:semiHidden="1" w:unhideWhenUsed="1"/>
+    <w:lsdException w:name="Smart Link Error" w:semiHidden="1" w:unhideWhenUsed="1"/>
   </w:latentStyles>
   <w:style w:type="paragraph" w:default="1" w:styleId="Normal">
     <w:name w:val="Normal"/>
     <w:qFormat/>
-    <w:pPr>
-      <w:widowControl w:val="0"/>
-      <w:spacing w:line="240" w:lineRule="atLeast"/>
-    </w:pPr>
     <w:rPr>
       <w:lang w:val="en-US" w:eastAsia="en-US"/>
     </w:rPr>
@@ -5006,7 +6061,7 @@
         <w:numId w:val="1"/>
       </w:numPr>
       <w:spacing w:before="120" w:after="60"/>
-      <w:ind w:left="720" w:hanging="720"/>
+      <w:ind w:hanging="720"/>
       <w:outlineLvl w:val="0"/>
     </w:pPr>
     <w:rPr>
@@ -5185,7 +6240,6 @@
     <w:basedOn w:val="Normal"/>
     <w:pPr>
       <w:spacing w:before="80"/>
-      <w:ind w:left="720"/>
       <w:jc w:val="both"/>
     </w:pPr>
     <w:rPr>
@@ -5300,7 +6354,7 @@
     <w:name w:val="Bullet1"/>
     <w:basedOn w:val="Normal"/>
     <w:pPr>
-      <w:ind w:left="720" w:hanging="432"/>
+      <w:ind w:hanging="432"/>
     </w:pPr>
   </w:style>
   <w:style w:type="paragraph" w:customStyle="1" w:styleId="Bullet2">
@@ -5328,7 +6382,6 @@
     <w:pPr>
       <w:keepLines/>
       <w:spacing w:after="120"/>
-      <w:ind w:left="720"/>
     </w:pPr>
   </w:style>
   <w:style w:type="paragraph" w:styleId="DocumentMap">
@@ -5476,9 +6529,6 @@
     <w:name w:val="Body Text Indent"/>
     <w:basedOn w:val="Normal"/>
     <w:semiHidden/>
-    <w:pPr>
-      <w:ind w:left="720"/>
-    </w:pPr>
     <w:rPr>
       <w:i/>
       <w:color w:val="0000FF"/>
@@ -5489,7 +6539,6 @@
     <w:name w:val="Body"/>
     <w:basedOn w:val="Normal"/>
     <w:pPr>
-      <w:widowControl/>
       <w:spacing w:before="120" w:line="240" w:lineRule="auto"/>
       <w:jc w:val="both"/>
     </w:pPr>
@@ -5501,7 +6550,6 @@
     <w:name w:val="Bullet"/>
     <w:basedOn w:val="Normal"/>
     <w:pPr>
-      <w:widowControl/>
       <w:numPr>
         <w:numId w:val="24"/>
       </w:numPr>
@@ -5874,6 +6922,15 @@
 </file>
 
 <file path=customXml/item2.xml><?xml version="1.0" encoding="utf-8"?>
+<?mso-contentType ?>
+<FormTemplates xmlns="http://schemas.microsoft.com/sharepoint/v3/contenttype/forms">
+  <Display>DocumentLibraryForm</Display>
+  <Edit>DocumentLibraryForm</Edit>
+  <New>DocumentLibraryForm</New>
+</FormTemplates>
+</file>
+
+<file path=customXml/item3.xml><?xml version="1.0" encoding="utf-8"?>
 <ct:contentTypeSchema xmlns:ct="http://schemas.microsoft.com/office/2006/metadata/contentType" xmlns:ma="http://schemas.microsoft.com/office/2006/metadata/properties/metaAttributes" ct:_="" ma:_="" ma:contentTypeName="Document" ma:contentTypeID="0x0101000CF488EA5EE79F4285841DF6CB61586D" ma:contentTypeVersion="12" ma:contentTypeDescription="Create a new document." ma:contentTypeScope="" ma:versionID="d0bc10c2d77dc69214191d6c32c423f9">
   <xsd:schema xmlns:xsd="http://www.w3.org/2001/XMLSchema" xmlns:xs="http://www.w3.org/2001/XMLSchema" xmlns:p="http://schemas.microsoft.com/office/2006/metadata/properties" xmlns:ns2="66395359-538e-43ff-830c-73b5d2cf093d" xmlns:ns3="f7346047-cc13-4793-a644-0b7ca4eaadae" targetNamespace="http://schemas.microsoft.com/office/2006/metadata/properties" ma:root="true" ma:fieldsID="c9fb7f4fca5007c9d30d7ece7a537bc6" ns2:_="" ns3:_="">
     <xsd:import namespace="66395359-538e-43ff-830c-73b5d2cf093d"/>
@@ -6034,15 +7091,6 @@
 </ct:contentTypeSchema>
 </file>
 
-<file path=customXml/item3.xml><?xml version="1.0" encoding="utf-8"?>
-<?mso-contentType ?>
-<FormTemplates xmlns="http://schemas.microsoft.com/sharepoint/v3/contenttype/forms">
-  <Display>DocumentLibraryForm</Display>
-  <Edit>DocumentLibraryForm</Edit>
-  <New>DocumentLibraryForm</New>
-</FormTemplates>
-</file>
-
 <file path=customXml/itemProps1.xml><?xml version="1.0" encoding="utf-8"?>
 <ds:datastoreItem xmlns:ds="http://schemas.openxmlformats.org/officeDocument/2006/customXml" ds:itemID="{182A9240-FD71-4685-9A32-73CDBD00A93E}">
   <ds:schemaRefs>
@@ -6054,6 +7102,14 @@
 </file>
 
 <file path=customXml/itemProps2.xml><?xml version="1.0" encoding="utf-8"?>
+<ds:datastoreItem xmlns:ds="http://schemas.openxmlformats.org/officeDocument/2006/customXml" ds:itemID="{E7384BC6-0702-46ED-974B-D5213010F7A0}">
+  <ds:schemaRefs>
+    <ds:schemaRef ds:uri="http://schemas.microsoft.com/sharepoint/v3/contenttype/forms"/>
+  </ds:schemaRefs>
+</ds:datastoreItem>
+</file>
+
+<file path=customXml/itemProps3.xml><?xml version="1.0" encoding="utf-8"?>
 <ds:datastoreItem xmlns:ds="http://schemas.openxmlformats.org/officeDocument/2006/customXml" ds:itemID="{845455BC-2E4C-4762-9345-3C2E928A74ED}">
   <ds:schemaRefs>
     <ds:schemaRef ds:uri="http://schemas.microsoft.com/office/2006/metadata/contentType"/>
@@ -6070,12 +7126,4 @@
     <ds:schemaRef ds:uri="http://schemas.microsoft.com/internal/obd"/>
   </ds:schemaRefs>
 </ds:datastoreItem>
-</file>
-
-<file path=customXml/itemProps3.xml><?xml version="1.0" encoding="utf-8"?>
-<ds:datastoreItem xmlns:ds="http://schemas.openxmlformats.org/officeDocument/2006/customXml" ds:itemID="{E7384BC6-0702-46ED-974B-D5213010F7A0}">
-  <ds:schemaRefs>
-    <ds:schemaRef ds:uri="http://schemas.microsoft.com/sharepoint/v3/contenttype/forms"/>
-  </ds:schemaRefs>
-</ds:datastoreItem>
 </file>
</xml_diff>